<commit_message>
chinh sua tinh nang xuat report pdf. Hoan thanh duoc mot phan ben Order report cua Adminworkspace
</commit_message>
<xml_diff>
--- a/documents/Installation Guide pattern.docx
+++ b/documents/Installation Guide pattern.docx
@@ -15,7 +15,6 @@
         <w:rPr>
           <w:rFonts w:ascii="Tahoma" w:hAnsi="Tahoma" w:cs="Tahoma"/>
           <w:noProof/>
-          <w:lang w:val="vi-VN"/>
         </w:rPr>
         <w:drawing>
           <wp:anchor distT="0" distB="0" distL="114300" distR="114300" simplePos="0" relativeHeight="251690496" behindDoc="0" locked="0" layoutInCell="1" allowOverlap="1" wp14:anchorId="04EB6FE7" wp14:editId="57309EB3">
@@ -84,7 +83,6 @@
         <w:rPr>
           <w:rFonts w:ascii="Tahoma" w:hAnsi="Tahoma" w:cs="Tahoma"/>
           <w:noProof/>
-          <w:lang w:val="vi-VN"/>
         </w:rPr>
         <w:drawing>
           <wp:anchor distT="0" distB="0" distL="114300" distR="114300" simplePos="0" relativeHeight="251689472" behindDoc="0" locked="0" layoutInCell="1" allowOverlap="1" wp14:anchorId="1E51BD4A" wp14:editId="40D77648">
@@ -153,7 +151,6 @@
         <w:rPr>
           <w:rFonts w:ascii="Tahoma" w:hAnsi="Tahoma" w:cs="Tahoma"/>
           <w:noProof/>
-          <w:lang w:val="vi-VN"/>
         </w:rPr>
         <w:drawing>
           <wp:anchor distT="0" distB="0" distL="114300" distR="114300" simplePos="0" relativeHeight="251688448" behindDoc="0" locked="0" layoutInCell="1" allowOverlap="1" wp14:anchorId="24E17D0D" wp14:editId="79872DD7">
@@ -1812,7 +1809,6 @@
           <w:b w:val="0"/>
           <w:i/>
           <w:noProof/>
-          <w:lang w:val="vi-VN"/>
         </w:rPr>
         <w:lastRenderedPageBreak/>
         <mc:AlternateContent>
@@ -2668,6 +2664,16 @@
         <w:lastRenderedPageBreak/>
         <w:t>Cấu hình SQL Server 2012</w:t>
       </w:r>
+      <w:r>
+        <w:rPr>
+          <w:rFonts w:ascii="Tahoma" w:hAnsi="Tahoma" w:cs="Tahoma"/>
+          <w:b/>
+          <w:noProof/>
+          <w:color w:val="FF0000"/>
+          <w:sz w:val="32"/>
+        </w:rPr>
+        <w:t>/2014</w:t>
+      </w:r>
     </w:p>
     <w:p>
       <w:pPr>
@@ -2688,9 +2694,132 @@
           <w:rFonts w:ascii="Tahoma" w:hAnsi="Tahoma" w:cs="Tahoma"/>
           <w:noProof/>
           <w:color w:val="212121"/>
-          <w:lang w:val="vi-VN"/>
-        </w:rPr>
-        <w:t>Open</w:t>
+        </w:rPr>
+        <w:t>Mở cửa số tìm kiếm trên Windows, gõ tra phần mềm điều chỉnh cấu hình của SQL Server (SQL Server Configuration Manager)</w:t>
+      </w:r>
+    </w:p>
+    <w:p>
+      <w:pPr>
+        <w:rPr>
+          <w:rFonts w:ascii="Tahoma" w:hAnsi="Tahoma" w:cs="Tahoma"/>
+          <w:noProof/>
+          <w:color w:val="212121"/>
+          <w:lang w:val="vi-VN"/>
+        </w:rPr>
+      </w:pPr>
+      <w:r>
+        <w:rPr>
+          <w:rFonts w:ascii="Tahoma" w:hAnsi="Tahoma" w:cs="Tahoma"/>
+          <w:noProof/>
+          <w:color w:val="212121"/>
+        </w:rPr>
+        <w:drawing>
+          <wp:anchor distT="0" distB="0" distL="114300" distR="114300" simplePos="0" relativeHeight="251736576" behindDoc="0" locked="0" layoutInCell="1" allowOverlap="1">
+            <wp:simplePos x="0" y="0"/>
+            <wp:positionH relativeFrom="page">
+              <wp:align>center</wp:align>
+            </wp:positionH>
+            <wp:positionV relativeFrom="paragraph">
+              <wp:posOffset>232391</wp:posOffset>
+            </wp:positionV>
+            <wp:extent cx="2715895" cy="2824480"/>
+            <wp:effectExtent l="0" t="0" r="8255" b="0"/>
+            <wp:wrapTopAndBottom/>
+            <wp:docPr id="1" name="Picture 1"/>
+            <wp:cNvGraphicFramePr>
+              <a:graphicFrameLocks xmlns:a="http://schemas.openxmlformats.org/drawingml/2006/main" noChangeAspect="1"/>
+            </wp:cNvGraphicFramePr>
+            <a:graphic xmlns:a="http://schemas.openxmlformats.org/drawingml/2006/main">
+              <a:graphicData uri="http://schemas.openxmlformats.org/drawingml/2006/picture">
+                <pic:pic xmlns:pic="http://schemas.openxmlformats.org/drawingml/2006/picture">
+                  <pic:nvPicPr>
+                    <pic:cNvPr id="1" name="search.png"/>
+                    <pic:cNvPicPr/>
+                  </pic:nvPicPr>
+                  <pic:blipFill>
+                    <a:blip r:embed="rId9">
+                      <a:extLst>
+                        <a:ext uri="{28A0092B-C50C-407E-A947-70E740481C1C}">
+                          <a14:useLocalDpi xmlns:a14="http://schemas.microsoft.com/office/drawing/2010/main" val="0"/>
+                        </a:ext>
+                      </a:extLst>
+                    </a:blip>
+                    <a:stretch>
+                      <a:fillRect/>
+                    </a:stretch>
+                  </pic:blipFill>
+                  <pic:spPr>
+                    <a:xfrm>
+                      <a:off x="0" y="0"/>
+                      <a:ext cx="2723419" cy="2832671"/>
+                    </a:xfrm>
+                    <a:prstGeom prst="rect">
+                      <a:avLst/>
+                    </a:prstGeom>
+                  </pic:spPr>
+                </pic:pic>
+              </a:graphicData>
+            </a:graphic>
+            <wp14:sizeRelH relativeFrom="page">
+              <wp14:pctWidth>0</wp14:pctWidth>
+            </wp14:sizeRelH>
+            <wp14:sizeRelV relativeFrom="page">
+              <wp14:pctHeight>0</wp14:pctHeight>
+            </wp14:sizeRelV>
+          </wp:anchor>
+        </w:drawing>
+      </w:r>
+    </w:p>
+    <w:p>
+      <w:pPr>
+        <w:rPr>
+          <w:rFonts w:ascii="Tahoma" w:hAnsi="Tahoma" w:cs="Tahoma"/>
+          <w:noProof/>
+          <w:color w:val="212121"/>
+          <w:lang w:val="vi-VN"/>
+        </w:rPr>
+      </w:pPr>
+    </w:p>
+    <w:p>
+      <w:pPr>
+        <w:rPr>
+          <w:rFonts w:ascii="Tahoma" w:hAnsi="Tahoma" w:cs="Tahoma"/>
+          <w:noProof/>
+          <w:color w:val="212121"/>
+          <w:lang w:val="vi-VN"/>
+        </w:rPr>
+      </w:pPr>
+    </w:p>
+    <w:p>
+      <w:pPr>
+        <w:pStyle w:val="ListParagraph"/>
+        <w:numPr>
+          <w:ilvl w:val="0"/>
+          <w:numId w:val="2"/>
+        </w:numPr>
+        <w:rPr>
+          <w:rFonts w:ascii="Tahoma" w:hAnsi="Tahoma" w:cs="Tahoma"/>
+          <w:noProof/>
+          <w:color w:val="212121"/>
+          <w:lang w:val="vi-VN"/>
+        </w:rPr>
+      </w:pPr>
+      <w:r>
+        <w:rPr>
+          <w:rFonts w:ascii="Tahoma" w:hAnsi="Tahoma" w:cs="Tahoma"/>
+          <w:noProof/>
+          <w:color w:val="212121"/>
+          <w:lang w:val="vi-VN"/>
+        </w:rPr>
+        <w:t>Cử</w:t>
+      </w:r>
+      <w:r>
+        <w:rPr>
+          <w:rFonts w:ascii="Tahoma" w:hAnsi="Tahoma" w:cs="Tahoma"/>
+          <w:noProof/>
+          <w:color w:val="212121"/>
+        </w:rPr>
+        <w:t>a sổ</w:t>
       </w:r>
       <w:r>
         <w:rPr>
@@ -2713,6 +2842,14 @@
       </w:r>
       <w:r>
         <w:rPr>
+          <w:noProof/>
+          <w:color w:val="212121"/>
+          <w:sz w:val="28"/>
+        </w:rPr>
+        <w:t xml:space="preserve"> sẽ hiện ra</w:t>
+      </w:r>
+      <w:r>
+        <w:rPr>
           <w:rFonts w:ascii="Tahoma" w:hAnsi="Tahoma" w:cs="Tahoma"/>
           <w:b/>
           <w:noProof/>
@@ -2728,25 +2865,24 @@
           <w:color w:val="212121"/>
           <w:lang w:val="vi-VN"/>
         </w:rPr>
-        <w:t xml:space="preserve">thiết lập cấu hình </w:t>
-      </w:r>
-      <w:r>
+        <w:t>quá trình tuỳ chỉnh tuỳ có thể tuỳ thuộc vào phiên bản của SQL Server</w:t>
+      </w:r>
+    </w:p>
+    <w:p>
+      <w:pPr>
         <w:rPr>
           <w:rFonts w:ascii="Tahoma" w:hAnsi="Tahoma" w:cs="Tahoma"/>
           <w:noProof/>
           <w:color w:val="212121"/>
-          <w:lang w:val="vi-VN"/>
-        </w:rPr>
-        <w:t xml:space="preserve">cho SQL Server </w:t>
-      </w:r>
+        </w:rPr>
+      </w:pPr>
       <w:r>
         <w:rPr>
           <w:rFonts w:ascii="Tahoma" w:hAnsi="Tahoma" w:cs="Tahoma"/>
           <w:noProof/>
           <w:color w:val="212121"/>
-          <w:lang w:val="vi-VN"/>
-        </w:rPr>
-        <w:t>(tùy theo version cài đặt)</w:t>
+        </w:rPr>
+        <w:t>Mục tiêu chính là ta phải có được hai mục bên dưới. Trong đó port mặc định của SQL Server là 1433 nên đôi khi ta không cần phải điều chỉnh nữa</w:t>
       </w:r>
     </w:p>
     <w:p>
@@ -2817,6 +2953,17 @@
     <w:p>
       <w:pPr>
         <w:pStyle w:val="ListParagraph"/>
+        <w:ind w:left="1440"/>
+        <w:rPr>
+          <w:rFonts w:ascii="Tahoma" w:hAnsi="Tahoma" w:cs="Tahoma"/>
+          <w:noProof/>
+          <w:lang w:val="vi-VN"/>
+        </w:rPr>
+      </w:pPr>
+    </w:p>
+    <w:p>
+      <w:pPr>
+        <w:pStyle w:val="ListParagraph"/>
         <w:numPr>
           <w:ilvl w:val="0"/>
           <w:numId w:val="2"/>
@@ -2824,16 +2971,591 @@
         <w:rPr>
           <w:rFonts w:ascii="Tahoma" w:hAnsi="Tahoma" w:cs="Tahoma"/>
           <w:noProof/>
-          <w:lang w:val="vi-VN"/>
-        </w:rPr>
-      </w:pPr>
-      <w:r>
-        <w:rPr>
-          <w:rFonts w:ascii="Tahoma" w:hAnsi="Tahoma" w:cs="Tahoma"/>
-          <w:noProof/>
-          <w:lang w:val="vi-VN"/>
-        </w:rPr>
-        <w:t>Restart service SQL Server</w:t>
+        </w:rPr>
+      </w:pPr>
+      <w:r>
+        <w:rPr>
+          <w:rFonts w:ascii="Tahoma" w:hAnsi="Tahoma" w:cs="Tahoma"/>
+          <w:noProof/>
+        </w:rPr>
+        <w:t>Điều chỉnh chỉ tiết gồm:</w:t>
+      </w:r>
+    </w:p>
+    <w:p>
+      <w:pPr>
+        <w:pStyle w:val="ListParagraph"/>
+        <w:numPr>
+          <w:ilvl w:val="1"/>
+          <w:numId w:val="2"/>
+        </w:numPr>
+        <w:rPr>
+          <w:rFonts w:ascii="Tahoma" w:hAnsi="Tahoma" w:cs="Tahoma"/>
+          <w:noProof/>
+        </w:rPr>
+      </w:pPr>
+      <w:r>
+        <w:rPr>
+          <w:rFonts w:ascii="Tahoma" w:hAnsi="Tahoma" w:cs="Tahoma"/>
+          <w:noProof/>
+        </w:rPr>
+        <w:drawing>
+          <wp:anchor distT="0" distB="0" distL="114300" distR="114300" simplePos="0" relativeHeight="251737600" behindDoc="0" locked="0" layoutInCell="1" allowOverlap="1">
+            <wp:simplePos x="0" y="0"/>
+            <wp:positionH relativeFrom="page">
+              <wp:align>center</wp:align>
+            </wp:positionH>
+            <wp:positionV relativeFrom="paragraph">
+              <wp:posOffset>427990</wp:posOffset>
+            </wp:positionV>
+            <wp:extent cx="4572000" cy="2620645"/>
+            <wp:effectExtent l="0" t="0" r="0" b="8255"/>
+            <wp:wrapTopAndBottom/>
+            <wp:docPr id="3" name="Picture 3"/>
+            <wp:cNvGraphicFramePr>
+              <a:graphicFrameLocks xmlns:a="http://schemas.openxmlformats.org/drawingml/2006/main" noChangeAspect="1"/>
+            </wp:cNvGraphicFramePr>
+            <a:graphic xmlns:a="http://schemas.openxmlformats.org/drawingml/2006/main">
+              <a:graphicData uri="http://schemas.openxmlformats.org/drawingml/2006/picture">
+                <pic:pic xmlns:pic="http://schemas.openxmlformats.org/drawingml/2006/picture">
+                  <pic:nvPicPr>
+                    <pic:cNvPr id="3" name="setting network config.png"/>
+                    <pic:cNvPicPr/>
+                  </pic:nvPicPr>
+                  <pic:blipFill>
+                    <a:blip r:embed="rId10">
+                      <a:extLst>
+                        <a:ext uri="{28A0092B-C50C-407E-A947-70E740481C1C}">
+                          <a14:useLocalDpi xmlns:a14="http://schemas.microsoft.com/office/drawing/2010/main" val="0"/>
+                        </a:ext>
+                      </a:extLst>
+                    </a:blip>
+                    <a:stretch>
+                      <a:fillRect/>
+                    </a:stretch>
+                  </pic:blipFill>
+                  <pic:spPr>
+                    <a:xfrm>
+                      <a:off x="0" y="0"/>
+                      <a:ext cx="4572000" cy="2620645"/>
+                    </a:xfrm>
+                    <a:prstGeom prst="rect">
+                      <a:avLst/>
+                    </a:prstGeom>
+                  </pic:spPr>
+                </pic:pic>
+              </a:graphicData>
+            </a:graphic>
+            <wp14:sizeRelH relativeFrom="page">
+              <wp14:pctWidth>0</wp14:pctWidth>
+            </wp14:sizeRelH>
+            <wp14:sizeRelV relativeFrom="page">
+              <wp14:pctHeight>0</wp14:pctHeight>
+            </wp14:sizeRelV>
+          </wp:anchor>
+        </w:drawing>
+      </w:r>
+      <w:r>
+        <w:rPr>
+          <w:rFonts w:ascii="Tahoma" w:hAnsi="Tahoma" w:cs="Tahoma"/>
+          <w:noProof/>
+        </w:rPr>
+        <w:t xml:space="preserve">Vào mục </w:t>
+      </w:r>
+      <w:r>
+        <w:rPr>
+          <w:rFonts w:ascii="Tahoma" w:hAnsi="Tahoma" w:cs="Tahoma"/>
+          <w:b/>
+          <w:noProof/>
+        </w:rPr>
+        <w:t>SQL Server Network Configuration</w:t>
+      </w:r>
+      <w:r>
+        <w:rPr>
+          <w:rFonts w:ascii="Tahoma" w:hAnsi="Tahoma" w:cs="Tahoma"/>
+          <w:noProof/>
+        </w:rPr>
+        <w:t xml:space="preserve"> -&gt; </w:t>
+      </w:r>
+      <w:r>
+        <w:rPr>
+          <w:rFonts w:ascii="Tahoma" w:hAnsi="Tahoma" w:cs="Tahoma"/>
+          <w:b/>
+          <w:noProof/>
+        </w:rPr>
+        <w:t>Protocols for …</w:t>
+      </w:r>
+      <w:r>
+        <w:rPr>
+          <w:rFonts w:ascii="Tahoma" w:hAnsi="Tahoma" w:cs="Tahoma"/>
+          <w:noProof/>
+        </w:rPr>
+        <w:t xml:space="preserve"> (tên của sql server của bạn)</w:t>
+      </w:r>
+    </w:p>
+    <w:p>
+      <w:pPr>
+        <w:rPr>
+          <w:rFonts w:ascii="Tahoma" w:hAnsi="Tahoma" w:cs="Tahoma"/>
+          <w:noProof/>
+        </w:rPr>
+      </w:pPr>
+      <w:r>
+        <w:rPr>
+          <w:rFonts w:ascii="Tahoma" w:hAnsi="Tahoma" w:cs="Tahoma"/>
+          <w:noProof/>
+        </w:rPr>
+        <w:lastRenderedPageBreak/>
+        <w:t xml:space="preserve">Chuyển trạng thái của </w:t>
+      </w:r>
+      <w:r>
+        <w:rPr>
+          <w:rFonts w:ascii="Tahoma" w:hAnsi="Tahoma" w:cs="Tahoma"/>
+          <w:b/>
+          <w:noProof/>
+        </w:rPr>
+        <w:t>TCP/IP</w:t>
+      </w:r>
+      <w:r>
+        <w:rPr>
+          <w:rFonts w:ascii="Tahoma" w:hAnsi="Tahoma" w:cs="Tahoma"/>
+          <w:noProof/>
+        </w:rPr>
+        <w:t xml:space="preserve"> (bên tay phải) thành “Enable”</w:t>
+      </w:r>
+    </w:p>
+    <w:p>
+      <w:pPr>
+        <w:rPr>
+          <w:rFonts w:ascii="Tahoma" w:hAnsi="Tahoma" w:cs="Tahoma"/>
+          <w:noProof/>
+        </w:rPr>
+      </w:pPr>
+    </w:p>
+    <w:p>
+      <w:pPr>
+        <w:pStyle w:val="ListParagraph"/>
+        <w:numPr>
+          <w:ilvl w:val="1"/>
+          <w:numId w:val="2"/>
+        </w:numPr>
+        <w:rPr>
+          <w:rFonts w:ascii="Tahoma" w:hAnsi="Tahoma" w:cs="Tahoma"/>
+          <w:noProof/>
+        </w:rPr>
+      </w:pPr>
+      <w:r>
+        <w:rPr>
+          <w:rFonts w:ascii="Tahoma" w:hAnsi="Tahoma" w:cs="Tahoma"/>
+          <w:noProof/>
+        </w:rPr>
+        <w:t xml:space="preserve">Tiếp theo vào mục </w:t>
+      </w:r>
+      <w:r>
+        <w:rPr>
+          <w:rFonts w:ascii="Tahoma" w:hAnsi="Tahoma" w:cs="Tahoma"/>
+          <w:b/>
+          <w:noProof/>
+        </w:rPr>
+        <w:t>SQL Native Client Configuration</w:t>
+      </w:r>
+      <w:r>
+        <w:rPr>
+          <w:rFonts w:ascii="Tahoma" w:hAnsi="Tahoma" w:cs="Tahoma"/>
+          <w:noProof/>
+        </w:rPr>
+        <w:t xml:space="preserve"> -&gt; </w:t>
+      </w:r>
+      <w:r>
+        <w:rPr>
+          <w:rFonts w:ascii="Tahoma" w:hAnsi="Tahoma" w:cs="Tahoma"/>
+          <w:b/>
+          <w:noProof/>
+        </w:rPr>
+        <w:t>Client Protocols</w:t>
+      </w:r>
+    </w:p>
+    <w:p>
+      <w:pPr>
+        <w:rPr>
+          <w:rFonts w:ascii="Tahoma" w:hAnsi="Tahoma" w:cs="Tahoma"/>
+          <w:noProof/>
+        </w:rPr>
+      </w:pPr>
+      <w:r>
+        <w:rPr>
+          <w:rFonts w:ascii="Tahoma" w:hAnsi="Tahoma" w:cs="Tahoma"/>
+          <w:noProof/>
+        </w:rPr>
+        <w:drawing>
+          <wp:anchor distT="0" distB="0" distL="114300" distR="114300" simplePos="0" relativeHeight="251738624" behindDoc="0" locked="0" layoutInCell="1" allowOverlap="1">
+            <wp:simplePos x="0" y="0"/>
+            <wp:positionH relativeFrom="page">
+              <wp:align>center</wp:align>
+            </wp:positionH>
+            <wp:positionV relativeFrom="paragraph">
+              <wp:posOffset>314003</wp:posOffset>
+            </wp:positionV>
+            <wp:extent cx="5295265" cy="2700655"/>
+            <wp:effectExtent l="0" t="0" r="635" b="4445"/>
+            <wp:wrapTopAndBottom/>
+            <wp:docPr id="9" name="Picture 9"/>
+            <wp:cNvGraphicFramePr>
+              <a:graphicFrameLocks xmlns:a="http://schemas.openxmlformats.org/drawingml/2006/main" noChangeAspect="1"/>
+            </wp:cNvGraphicFramePr>
+            <a:graphic xmlns:a="http://schemas.openxmlformats.org/drawingml/2006/main">
+              <a:graphicData uri="http://schemas.openxmlformats.org/drawingml/2006/picture">
+                <pic:pic xmlns:pic="http://schemas.openxmlformats.org/drawingml/2006/picture">
+                  <pic:nvPicPr>
+                    <pic:cNvPr id="9" name="native client config.png"/>
+                    <pic:cNvPicPr/>
+                  </pic:nvPicPr>
+                  <pic:blipFill>
+                    <a:blip r:embed="rId11">
+                      <a:extLst>
+                        <a:ext uri="{28A0092B-C50C-407E-A947-70E740481C1C}">
+                          <a14:useLocalDpi xmlns:a14="http://schemas.microsoft.com/office/drawing/2010/main" val="0"/>
+                        </a:ext>
+                      </a:extLst>
+                    </a:blip>
+                    <a:stretch>
+                      <a:fillRect/>
+                    </a:stretch>
+                  </pic:blipFill>
+                  <pic:spPr>
+                    <a:xfrm>
+                      <a:off x="0" y="0"/>
+                      <a:ext cx="5295265" cy="2700655"/>
+                    </a:xfrm>
+                    <a:prstGeom prst="rect">
+                      <a:avLst/>
+                    </a:prstGeom>
+                  </pic:spPr>
+                </pic:pic>
+              </a:graphicData>
+            </a:graphic>
+            <wp14:sizeRelH relativeFrom="page">
+              <wp14:pctWidth>0</wp14:pctWidth>
+            </wp14:sizeRelH>
+            <wp14:sizeRelV relativeFrom="page">
+              <wp14:pctHeight>0</wp14:pctHeight>
+            </wp14:sizeRelV>
+          </wp:anchor>
+        </w:drawing>
+      </w:r>
+    </w:p>
+    <w:p>
+      <w:pPr>
+        <w:rPr>
+          <w:rFonts w:ascii="Tahoma" w:hAnsi="Tahoma" w:cs="Tahoma"/>
+          <w:noProof/>
+        </w:rPr>
+      </w:pPr>
+    </w:p>
+    <w:p>
+      <w:pPr>
+        <w:rPr>
+          <w:rFonts w:ascii="Tahoma" w:hAnsi="Tahoma" w:cs="Tahoma"/>
+          <w:noProof/>
+        </w:rPr>
+      </w:pPr>
+      <w:r>
+        <w:rPr>
+          <w:rFonts w:ascii="Tahoma" w:hAnsi="Tahoma" w:cs="Tahoma"/>
+          <w:noProof/>
+        </w:rPr>
+        <w:t xml:space="preserve">Chuyển trạng thái của </w:t>
+      </w:r>
+      <w:r>
+        <w:rPr>
+          <w:rFonts w:ascii="Tahoma" w:hAnsi="Tahoma" w:cs="Tahoma"/>
+          <w:b/>
+          <w:noProof/>
+        </w:rPr>
+        <w:t>TCP/IP</w:t>
+      </w:r>
+      <w:r>
+        <w:rPr>
+          <w:rFonts w:ascii="Tahoma" w:hAnsi="Tahoma" w:cs="Tahoma"/>
+          <w:noProof/>
+        </w:rPr>
+        <w:t xml:space="preserve"> (bên tay phải) thành “Enable”</w:t>
+      </w:r>
+    </w:p>
+    <w:p>
+      <w:pPr>
+        <w:rPr>
+          <w:rFonts w:ascii="Tahoma" w:hAnsi="Tahoma" w:cs="Tahoma"/>
+          <w:noProof/>
+        </w:rPr>
+      </w:pPr>
+    </w:p>
+    <w:p>
+      <w:pPr>
+        <w:pStyle w:val="ListParagraph"/>
+        <w:numPr>
+          <w:ilvl w:val="1"/>
+          <w:numId w:val="2"/>
+        </w:numPr>
+        <w:rPr>
+          <w:rFonts w:ascii="Tahoma" w:hAnsi="Tahoma" w:cs="Tahoma"/>
+          <w:noProof/>
+        </w:rPr>
+      </w:pPr>
+      <w:r>
+        <w:rPr>
+          <w:rFonts w:ascii="Tahoma" w:hAnsi="Tahoma" w:cs="Tahoma"/>
+          <w:noProof/>
+        </w:rPr>
+        <w:drawing>
+          <wp:anchor distT="0" distB="0" distL="114300" distR="114300" simplePos="0" relativeHeight="251739648" behindDoc="0" locked="0" layoutInCell="1" allowOverlap="1">
+            <wp:simplePos x="0" y="0"/>
+            <wp:positionH relativeFrom="page">
+              <wp:align>center</wp:align>
+            </wp:positionH>
+            <wp:positionV relativeFrom="paragraph">
+              <wp:posOffset>503839</wp:posOffset>
+            </wp:positionV>
+            <wp:extent cx="3562066" cy="3953667"/>
+            <wp:effectExtent l="0" t="0" r="635" b="8890"/>
+            <wp:wrapTopAndBottom/>
+            <wp:docPr id="39" name="Picture 39"/>
+            <wp:cNvGraphicFramePr>
+              <a:graphicFrameLocks xmlns:a="http://schemas.openxmlformats.org/drawingml/2006/main" noChangeAspect="1"/>
+            </wp:cNvGraphicFramePr>
+            <a:graphic xmlns:a="http://schemas.openxmlformats.org/drawingml/2006/main">
+              <a:graphicData uri="http://schemas.openxmlformats.org/drawingml/2006/picture">
+                <pic:pic xmlns:pic="http://schemas.openxmlformats.org/drawingml/2006/picture">
+                  <pic:nvPicPr>
+                    <pic:cNvPr id="39" name="automatic.png"/>
+                    <pic:cNvPicPr/>
+                  </pic:nvPicPr>
+                  <pic:blipFill>
+                    <a:blip r:embed="rId12">
+                      <a:extLst>
+                        <a:ext uri="{28A0092B-C50C-407E-A947-70E740481C1C}">
+                          <a14:useLocalDpi xmlns:a14="http://schemas.microsoft.com/office/drawing/2010/main" val="0"/>
+                        </a:ext>
+                      </a:extLst>
+                    </a:blip>
+                    <a:stretch>
+                      <a:fillRect/>
+                    </a:stretch>
+                  </pic:blipFill>
+                  <pic:spPr>
+                    <a:xfrm>
+                      <a:off x="0" y="0"/>
+                      <a:ext cx="3562066" cy="3953667"/>
+                    </a:xfrm>
+                    <a:prstGeom prst="rect">
+                      <a:avLst/>
+                    </a:prstGeom>
+                  </pic:spPr>
+                </pic:pic>
+              </a:graphicData>
+            </a:graphic>
+            <wp14:sizeRelH relativeFrom="page">
+              <wp14:pctWidth>0</wp14:pctWidth>
+            </wp14:sizeRelH>
+            <wp14:sizeRelV relativeFrom="page">
+              <wp14:pctHeight>0</wp14:pctHeight>
+            </wp14:sizeRelV>
+          </wp:anchor>
+        </w:drawing>
+      </w:r>
+      <w:r>
+        <w:rPr>
+          <w:rFonts w:ascii="Tahoma" w:hAnsi="Tahoma" w:cs="Tahoma"/>
+          <w:noProof/>
+        </w:rPr>
+        <w:t xml:space="preserve">Kế đến vào mục </w:t>
+      </w:r>
+      <w:r>
+        <w:rPr>
+          <w:rFonts w:ascii="Tahoma" w:hAnsi="Tahoma" w:cs="Tahoma"/>
+          <w:b/>
+          <w:noProof/>
+        </w:rPr>
+        <w:t>SQL Server Services</w:t>
+      </w:r>
+      <w:r>
+        <w:rPr>
+          <w:rFonts w:ascii="Tahoma" w:hAnsi="Tahoma" w:cs="Tahoma"/>
+          <w:noProof/>
+        </w:rPr>
+        <w:t xml:space="preserve"> -&gt; </w:t>
+      </w:r>
+      <w:r>
+        <w:rPr>
+          <w:rFonts w:ascii="Tahoma" w:hAnsi="Tahoma" w:cs="Tahoma"/>
+          <w:b/>
+          <w:noProof/>
+        </w:rPr>
+        <w:t>SQL Server (tên sql Server của bạn)</w:t>
+      </w:r>
+      <w:r>
+        <w:rPr>
+          <w:rFonts w:ascii="Tahoma" w:hAnsi="Tahoma" w:cs="Tahoma"/>
+          <w:noProof/>
+        </w:rPr>
+        <w:t xml:space="preserve"> -&gt; chọn  </w:t>
+      </w:r>
+      <w:r>
+        <w:rPr>
+          <w:rFonts w:ascii="Tahoma" w:hAnsi="Tahoma" w:cs="Tahoma"/>
+          <w:b/>
+          <w:noProof/>
+        </w:rPr>
+        <w:t>Properties</w:t>
+      </w:r>
+      <w:r>
+        <w:rPr>
+          <w:rFonts w:ascii="Tahoma" w:hAnsi="Tahoma" w:cs="Tahoma"/>
+          <w:noProof/>
+        </w:rPr>
+        <w:t xml:space="preserve"> -&gt; chọn tab </w:t>
+      </w:r>
+      <w:r>
+        <w:rPr>
+          <w:rFonts w:ascii="Tahoma" w:hAnsi="Tahoma" w:cs="Tahoma"/>
+          <w:b/>
+          <w:noProof/>
+        </w:rPr>
+        <w:t>Service</w:t>
+      </w:r>
+    </w:p>
+    <w:p>
+      <w:pPr>
+        <w:rPr>
+          <w:rFonts w:ascii="Tahoma" w:hAnsi="Tahoma" w:cs="Tahoma"/>
+          <w:noProof/>
+        </w:rPr>
+      </w:pPr>
+      <w:r>
+        <w:rPr>
+          <w:rFonts w:ascii="Tahoma" w:hAnsi="Tahoma" w:cs="Tahoma"/>
+          <w:noProof/>
+        </w:rPr>
+        <w:lastRenderedPageBreak/>
+        <w:t xml:space="preserve">Chuyển mục </w:t>
+      </w:r>
+      <w:r>
+        <w:rPr>
+          <w:rFonts w:ascii="Tahoma" w:hAnsi="Tahoma" w:cs="Tahoma"/>
+          <w:b/>
+          <w:noProof/>
+        </w:rPr>
+        <w:t>Start Mode</w:t>
+      </w:r>
+      <w:r>
+        <w:rPr>
+          <w:rFonts w:ascii="Tahoma" w:hAnsi="Tahoma" w:cs="Tahoma"/>
+          <w:noProof/>
+        </w:rPr>
+        <w:t xml:space="preserve"> thành automatic</w:t>
+      </w:r>
+    </w:p>
+    <w:p>
+      <w:pPr>
+        <w:rPr>
+          <w:rFonts w:ascii="Tahoma" w:hAnsi="Tahoma" w:cs="Tahoma"/>
+          <w:noProof/>
+        </w:rPr>
+      </w:pPr>
+    </w:p>
+    <w:p>
+      <w:pPr>
+        <w:rPr>
+          <w:rFonts w:ascii="Tahoma" w:hAnsi="Tahoma" w:cs="Tahoma"/>
+          <w:noProof/>
+        </w:rPr>
+      </w:pPr>
+    </w:p>
+    <w:p>
+      <w:pPr>
+        <w:pStyle w:val="ListParagraph"/>
+        <w:numPr>
+          <w:ilvl w:val="1"/>
+          <w:numId w:val="2"/>
+        </w:numPr>
+        <w:rPr>
+          <w:rFonts w:ascii="Tahoma" w:hAnsi="Tahoma" w:cs="Tahoma"/>
+          <w:noProof/>
+        </w:rPr>
+      </w:pPr>
+      <w:r>
+        <w:rPr>
+          <w:rFonts w:ascii="Tahoma" w:hAnsi="Tahoma" w:cs="Tahoma"/>
+          <w:noProof/>
+        </w:rPr>
+        <w:t xml:space="preserve">Sau cùng cũng ở mục </w:t>
+      </w:r>
+      <w:r>
+        <w:rPr>
+          <w:rFonts w:ascii="Tahoma" w:hAnsi="Tahoma" w:cs="Tahoma"/>
+          <w:noProof/>
+        </w:rPr>
+        <w:t xml:space="preserve">mục </w:t>
+      </w:r>
+      <w:r>
+        <w:rPr>
+          <w:rFonts w:ascii="Tahoma" w:hAnsi="Tahoma" w:cs="Tahoma"/>
+          <w:b/>
+          <w:noProof/>
+        </w:rPr>
+        <w:t>SQL Server Services</w:t>
+      </w:r>
+      <w:r>
+        <w:rPr>
+          <w:rFonts w:ascii="Tahoma" w:hAnsi="Tahoma" w:cs="Tahoma"/>
+          <w:noProof/>
+        </w:rPr>
+        <w:t xml:space="preserve"> -&gt; </w:t>
+      </w:r>
+      <w:r>
+        <w:rPr>
+          <w:rFonts w:ascii="Tahoma" w:hAnsi="Tahoma" w:cs="Tahoma"/>
+          <w:b/>
+          <w:noProof/>
+        </w:rPr>
+        <w:t>SQL Server (tên sql Server của bạn)</w:t>
+      </w:r>
+      <w:r>
+        <w:rPr>
+          <w:rFonts w:ascii="Tahoma" w:hAnsi="Tahoma" w:cs="Tahoma"/>
+          <w:noProof/>
+        </w:rPr>
+        <w:t xml:space="preserve"> -&gt;</w:t>
+      </w:r>
+      <w:r>
+        <w:rPr>
+          <w:rFonts w:ascii="Tahoma" w:hAnsi="Tahoma" w:cs="Tahoma"/>
+          <w:noProof/>
+        </w:rPr>
+        <w:t xml:space="preserve"> chọn </w:t>
+      </w:r>
+      <w:r>
+        <w:rPr>
+          <w:rFonts w:ascii="Tahoma" w:hAnsi="Tahoma" w:cs="Tahoma"/>
+          <w:b/>
+          <w:noProof/>
+        </w:rPr>
+        <w:t>Restart</w:t>
+      </w:r>
+    </w:p>
+    <w:p>
+      <w:pPr>
+        <w:rPr>
+          <w:rFonts w:ascii="Tahoma" w:hAnsi="Tahoma" w:cs="Tahoma"/>
+          <w:noProof/>
+          <w:lang w:val="vi-VN"/>
+        </w:rPr>
+      </w:pPr>
+      <w:r>
+        <w:rPr>
+          <w:rFonts w:ascii="Tahoma" w:hAnsi="Tahoma" w:cs="Tahoma"/>
+          <w:noProof/>
+        </w:rPr>
+        <w:t>SQL Server sẽ được khởi động lại và hoạt động bình thường với những cấu hình mới vừa điều chỉnh</w:t>
       </w:r>
     </w:p>
     <w:p>
@@ -2868,7 +3590,7 @@
           <w:sz w:val="32"/>
           <w:lang w:val="vi-VN"/>
         </w:rPr>
-        <w:t>Copy folder PRJ_TEAM0</w:t>
+        <w:t>Copy folder PRJ</w:t>
       </w:r>
       <w:r>
         <w:rPr>
@@ -2877,9 +3599,30 @@
           <w:noProof/>
           <w:color w:val="FF0000"/>
           <w:sz w:val="32"/>
-          <w:lang w:val="vi-VN"/>
-        </w:rPr>
-        <w:t>3</w:t>
+        </w:rPr>
+        <w:t>2</w:t>
+      </w:r>
+      <w:r>
+        <w:rPr>
+          <w:rFonts w:ascii="Tahoma" w:hAnsi="Tahoma" w:cs="Tahoma"/>
+          <w:b/>
+          <w:noProof/>
+          <w:color w:val="FF0000"/>
+          <w:sz w:val="32"/>
+          <w:lang w:val="vi-VN"/>
+        </w:rPr>
+        <w:t>_TEAM0</w:t>
+      </w:r>
+      <w:r>
+        <w:rPr>
+          <w:rFonts w:ascii="Tahoma" w:hAnsi="Tahoma" w:cs="Tahoma"/>
+          <w:b/>
+          <w:noProof/>
+          <w:color w:val="FF0000"/>
+          <w:sz w:val="32"/>
+          <w:lang w:val="vi-VN"/>
+        </w:rPr>
+        <w:t>5_1610</w:t>
       </w:r>
       <w:r>
         <w:rPr>
@@ -2996,7 +3739,7 @@
           <w:noProof/>
           <w:lang w:val="vi-VN"/>
         </w:rPr>
-        <w:t>open</w:t>
+        <w:t>mở</w:t>
       </w:r>
       <w:r>
         <w:rPr>
@@ -3013,7 +3756,16 @@
           <w:noProof/>
           <w:lang w:val="vi-VN"/>
         </w:rPr>
-        <w:t>PRJ2_TEAM03.sql</w:t>
+        <w:t>coffeeshop_database</w:t>
+      </w:r>
+      <w:r>
+        <w:rPr>
+          <w:rFonts w:ascii="Tahoma" w:hAnsi="Tahoma" w:cs="Tahoma"/>
+          <w:b/>
+          <w:noProof/>
+          <w:lang w:val="vi-VN"/>
+        </w:rPr>
+        <w:t>.sql</w:t>
       </w:r>
       <w:r>
         <w:rPr>
@@ -3030,7 +3782,33 @@
           <w:noProof/>
           <w:lang w:val="vi-VN"/>
         </w:rPr>
-        <w:t>PRJ_TEAM03)</w:t>
+        <w:t>PRJ</w:t>
+      </w:r>
+      <w:r>
+        <w:rPr>
+          <w:rFonts w:ascii="Tahoma" w:hAnsi="Tahoma" w:cs="Tahoma"/>
+          <w:b/>
+          <w:noProof/>
+        </w:rPr>
+        <w:t>2</w:t>
+      </w:r>
+      <w:r>
+        <w:rPr>
+          <w:rFonts w:ascii="Tahoma" w:hAnsi="Tahoma" w:cs="Tahoma"/>
+          <w:b/>
+          <w:noProof/>
+          <w:lang w:val="vi-VN"/>
+        </w:rPr>
+        <w:t>_TEAM05_1610</w:t>
+      </w:r>
+      <w:r>
+        <w:rPr>
+          <w:rFonts w:ascii="Tahoma" w:hAnsi="Tahoma" w:cs="Tahoma"/>
+          <w:b/>
+          <w:noProof/>
+          <w:lang w:val="vi-VN"/>
+        </w:rPr>
+        <w:t>)</w:t>
       </w:r>
     </w:p>
     <w:tbl>
@@ -3062,31 +3840,29 @@
               <w:ind w:left="0"/>
               <w:rPr>
                 <w:rFonts w:ascii="Tahoma" w:hAnsi="Tahoma" w:cs="Tahoma"/>
-                <w:noProof/>
-                <w:lang w:val="vi-VN"/>
+                <w:b/>
+                <w:noProof/>
+                <w:color w:val="FF0000"/>
               </w:rPr>
             </w:pPr>
             <w:r>
               <w:rPr>
                 <w:rFonts w:ascii="Tahoma" w:hAnsi="Tahoma" w:cs="Tahoma"/>
-                <w:b/>
-                <w:noProof/>
-                <w:color w:val="FF0000"/>
-                <w:lang w:val="vi-VN"/>
+                <w:noProof/>
               </w:rPr>
               <w:drawing>
-                <wp:anchor distT="0" distB="0" distL="114300" distR="114300" simplePos="0" relativeHeight="251694592" behindDoc="0" locked="0" layoutInCell="1" allowOverlap="1" wp14:anchorId="4C74351E" wp14:editId="212699F7">
+                <wp:anchor distT="0" distB="0" distL="114300" distR="114300" simplePos="0" relativeHeight="251740672" behindDoc="0" locked="0" layoutInCell="1" allowOverlap="1">
                   <wp:simplePos x="0" y="0"/>
-                  <wp:positionH relativeFrom="margin">
-                    <wp:posOffset>167591</wp:posOffset>
+                  <wp:positionH relativeFrom="column">
+                    <wp:posOffset>-67310</wp:posOffset>
                   </wp:positionH>
                   <wp:positionV relativeFrom="paragraph">
-                    <wp:posOffset>68971</wp:posOffset>
+                    <wp:posOffset>224155</wp:posOffset>
                   </wp:positionV>
-                  <wp:extent cx="3051810" cy="2236470"/>
-                  <wp:effectExtent l="0" t="0" r="0" b="0"/>
+                  <wp:extent cx="4699000" cy="2107565"/>
+                  <wp:effectExtent l="0" t="0" r="6350" b="6985"/>
                   <wp:wrapTopAndBottom/>
-                  <wp:docPr id="36" name="Picture 36"/>
+                  <wp:docPr id="41" name="Picture 41"/>
                   <wp:cNvGraphicFramePr>
                     <a:graphicFrameLocks xmlns:a="http://schemas.openxmlformats.org/drawingml/2006/main" noChangeAspect="1"/>
                   </wp:cNvGraphicFramePr>
@@ -3094,36 +3870,29 @@
                     <a:graphicData uri="http://schemas.openxmlformats.org/drawingml/2006/picture">
                       <pic:pic xmlns:pic="http://schemas.openxmlformats.org/drawingml/2006/picture">
                         <pic:nvPicPr>
-                          <pic:cNvPr id="36" name="folder.PNG"/>
+                          <pic:cNvPr id="41" name="ScreenShot_20170730210231.png"/>
                           <pic:cNvPicPr/>
                         </pic:nvPicPr>
-                        <pic:blipFill rotWithShape="1">
-                          <a:blip r:embed="rId9">
+                        <pic:blipFill>
+                          <a:blip r:embed="rId13">
                             <a:extLst>
                               <a:ext uri="{28A0092B-C50C-407E-A947-70E740481C1C}">
                                 <a14:useLocalDpi xmlns:a14="http://schemas.microsoft.com/office/drawing/2010/main" val="0"/>
                               </a:ext>
                             </a:extLst>
                           </a:blip>
-                          <a:srcRect l="24680" t="13986" r="229"/>
-                          <a:stretch/>
+                          <a:stretch>
+                            <a:fillRect/>
+                          </a:stretch>
                         </pic:blipFill>
-                        <pic:spPr bwMode="auto">
+                        <pic:spPr>
                           <a:xfrm>
                             <a:off x="0" y="0"/>
-                            <a:ext cx="3051810" cy="2236470"/>
+                            <a:ext cx="4699000" cy="2107565"/>
                           </a:xfrm>
                           <a:prstGeom prst="rect">
                             <a:avLst/>
                           </a:prstGeom>
-                          <a:ln>
-                            <a:noFill/>
-                          </a:ln>
-                          <a:extLst>
-                            <a:ext uri="{53640926-AAD7-44D8-BBD7-CCE9431645EC}">
-                              <a14:shadowObscured xmlns:a14="http://schemas.microsoft.com/office/drawing/2010/main"/>
-                            </a:ext>
-                          </a:extLst>
                         </pic:spPr>
                       </pic:pic>
                     </a:graphicData>
@@ -3149,6 +3918,17 @@
               </w:rPr>
             </w:pPr>
           </w:p>
+          <w:p>
+            <w:pPr>
+              <w:pStyle w:val="ListParagraph"/>
+              <w:ind w:left="0"/>
+              <w:rPr>
+                <w:rFonts w:ascii="Tahoma" w:hAnsi="Tahoma" w:cs="Tahoma"/>
+                <w:noProof/>
+                <w:lang w:val="vi-VN"/>
+              </w:rPr>
+            </w:pPr>
+          </w:p>
         </w:tc>
       </w:tr>
     </w:tbl>
@@ -3179,6 +3959,13 @@
         <w:rPr>
           <w:rFonts w:ascii="Tahoma" w:hAnsi="Tahoma" w:cs="Tahoma"/>
           <w:noProof/>
+        </w:rPr>
+        <w:t xml:space="preserve">Quét chọn toàn bộ nội dung trong file script và </w:t>
+      </w:r>
+      <w:r>
+        <w:rPr>
+          <w:rFonts w:ascii="Tahoma" w:hAnsi="Tahoma" w:cs="Tahoma"/>
+          <w:noProof/>
           <w:lang w:val="vi-VN"/>
         </w:rPr>
         <w:t>N</w:t>
@@ -3189,7 +3976,22 @@
           <w:noProof/>
           <w:lang w:val="vi-VN"/>
         </w:rPr>
-        <w:t xml:space="preserve">hấn F5 hoặc </w:t>
+        <w:t>hấn F5 hoặc</w:t>
+      </w:r>
+      <w:r>
+        <w:rPr>
+          <w:rFonts w:ascii="Tahoma" w:hAnsi="Tahoma" w:cs="Tahoma"/>
+          <w:noProof/>
+        </w:rPr>
+        <w:t xml:space="preserve"> nút</w:t>
+      </w:r>
+      <w:r>
+        <w:rPr>
+          <w:rFonts w:ascii="Tahoma" w:hAnsi="Tahoma" w:cs="Tahoma"/>
+          <w:noProof/>
+          <w:lang w:val="vi-VN"/>
+        </w:rPr>
+        <w:t xml:space="preserve"> </w:t>
       </w:r>
       <w:r>
         <w:rPr>
@@ -3223,6 +4025,76 @@
           <w:lang w:val="vi-VN"/>
         </w:rPr>
         <w:t>trình ứng dụng</w:t>
+      </w:r>
+    </w:p>
+    <w:p>
+      <w:pPr>
+        <w:rPr>
+          <w:rFonts w:ascii="Tahoma" w:hAnsi="Tahoma" w:cs="Tahoma"/>
+          <w:noProof/>
+          <w:lang w:val="vi-VN"/>
+        </w:rPr>
+      </w:pPr>
+      <w:r>
+        <w:rPr>
+          <w:rFonts w:ascii="Tahoma" w:hAnsi="Tahoma" w:cs="Tahoma"/>
+          <w:noProof/>
+        </w:rPr>
+        <w:drawing>
+          <wp:anchor distT="0" distB="0" distL="114300" distR="114300" simplePos="0" relativeHeight="251741696" behindDoc="0" locked="0" layoutInCell="1" allowOverlap="1">
+            <wp:simplePos x="0" y="0"/>
+            <wp:positionH relativeFrom="page">
+              <wp:align>center</wp:align>
+            </wp:positionH>
+            <wp:positionV relativeFrom="paragraph">
+              <wp:posOffset>220774</wp:posOffset>
+            </wp:positionV>
+            <wp:extent cx="4848225" cy="2588895"/>
+            <wp:effectExtent l="0" t="0" r="9525" b="1905"/>
+            <wp:wrapTopAndBottom/>
+            <wp:docPr id="43" name="Picture 43"/>
+            <wp:cNvGraphicFramePr>
+              <a:graphicFrameLocks xmlns:a="http://schemas.openxmlformats.org/drawingml/2006/main" noChangeAspect="1"/>
+            </wp:cNvGraphicFramePr>
+            <a:graphic xmlns:a="http://schemas.openxmlformats.org/drawingml/2006/main">
+              <a:graphicData uri="http://schemas.openxmlformats.org/drawingml/2006/picture">
+                <pic:pic xmlns:pic="http://schemas.openxmlformats.org/drawingml/2006/picture">
+                  <pic:nvPicPr>
+                    <pic:cNvPr id="43" name="ScreenShot_20170730210420.png"/>
+                    <pic:cNvPicPr/>
+                  </pic:nvPicPr>
+                  <pic:blipFill>
+                    <a:blip r:embed="rId14" cstate="print">
+                      <a:extLst>
+                        <a:ext uri="{28A0092B-C50C-407E-A947-70E740481C1C}">
+                          <a14:useLocalDpi xmlns:a14="http://schemas.microsoft.com/office/drawing/2010/main" val="0"/>
+                        </a:ext>
+                      </a:extLst>
+                    </a:blip>
+                    <a:stretch>
+                      <a:fillRect/>
+                    </a:stretch>
+                  </pic:blipFill>
+                  <pic:spPr>
+                    <a:xfrm>
+                      <a:off x="0" y="0"/>
+                      <a:ext cx="4848225" cy="2588895"/>
+                    </a:xfrm>
+                    <a:prstGeom prst="rect">
+                      <a:avLst/>
+                    </a:prstGeom>
+                  </pic:spPr>
+                </pic:pic>
+              </a:graphicData>
+            </a:graphic>
+            <wp14:sizeRelH relativeFrom="page">
+              <wp14:pctWidth>0</wp14:pctWidth>
+            </wp14:sizeRelH>
+            <wp14:sizeRelV relativeFrom="page">
+              <wp14:pctHeight>0</wp14:pctHeight>
+            </wp14:sizeRelV>
+          </wp:anchor>
+        </w:drawing>
       </w:r>
     </w:p>
     <w:tbl>
@@ -3258,67 +4130,6 @@
                 <w:lang w:val="vi-VN"/>
               </w:rPr>
             </w:pPr>
-            <w:r>
-              <w:rPr>
-                <w:noProof/>
-                <w:lang w:val="vi-VN"/>
-              </w:rPr>
-              <w:drawing>
-                <wp:anchor distT="0" distB="0" distL="114300" distR="114300" simplePos="0" relativeHeight="251696640" behindDoc="0" locked="0" layoutInCell="1" allowOverlap="1" wp14:anchorId="1F13404A" wp14:editId="40961AFE">
-                  <wp:simplePos x="0" y="0"/>
-                  <wp:positionH relativeFrom="page">
-                    <wp:posOffset>66040</wp:posOffset>
-                  </wp:positionH>
-                  <wp:positionV relativeFrom="paragraph">
-                    <wp:posOffset>184150</wp:posOffset>
-                  </wp:positionV>
-                  <wp:extent cx="4482465" cy="2519680"/>
-                  <wp:effectExtent l="0" t="0" r="0" b="0"/>
-                  <wp:wrapTopAndBottom/>
-                  <wp:docPr id="38" name="Picture 38"/>
-                  <wp:cNvGraphicFramePr>
-                    <a:graphicFrameLocks xmlns:a="http://schemas.openxmlformats.org/drawingml/2006/main" noChangeAspect="1"/>
-                  </wp:cNvGraphicFramePr>
-                  <a:graphic xmlns:a="http://schemas.openxmlformats.org/drawingml/2006/main">
-                    <a:graphicData uri="http://schemas.openxmlformats.org/drawingml/2006/picture">
-                      <pic:pic xmlns:pic="http://schemas.openxmlformats.org/drawingml/2006/picture">
-                        <pic:nvPicPr>
-                          <pic:cNvPr id="38" name="sql_succ.PNG"/>
-                          <pic:cNvPicPr/>
-                        </pic:nvPicPr>
-                        <pic:blipFill>
-                          <a:blip r:embed="rId10" cstate="print">
-                            <a:extLst>
-                              <a:ext uri="{28A0092B-C50C-407E-A947-70E740481C1C}">
-                                <a14:useLocalDpi xmlns:a14="http://schemas.microsoft.com/office/drawing/2010/main" val="0"/>
-                              </a:ext>
-                            </a:extLst>
-                          </a:blip>
-                          <a:stretch>
-                            <a:fillRect/>
-                          </a:stretch>
-                        </pic:blipFill>
-                        <pic:spPr>
-                          <a:xfrm>
-                            <a:off x="0" y="0"/>
-                            <a:ext cx="4482465" cy="2519680"/>
-                          </a:xfrm>
-                          <a:prstGeom prst="rect">
-                            <a:avLst/>
-                          </a:prstGeom>
-                        </pic:spPr>
-                      </pic:pic>
-                    </a:graphicData>
-                  </a:graphic>
-                  <wp14:sizeRelH relativeFrom="page">
-                    <wp14:pctWidth>0</wp14:pctWidth>
-                  </wp14:sizeRelH>
-                  <wp14:sizeRelV relativeFrom="page">
-                    <wp14:pctHeight>0</wp14:pctHeight>
-                  </wp14:sizeRelV>
-                </wp:anchor>
-              </w:drawing>
-            </w:r>
           </w:p>
           <w:p>
             <w:pPr>
@@ -3336,18 +4147,6 @@
     </w:tbl>
     <w:p>
       <w:pPr>
-        <w:pStyle w:val="ListParagraph"/>
-        <w:ind w:left="1440"/>
-        <w:rPr>
-          <w:rFonts w:ascii="Tahoma" w:hAnsi="Tahoma" w:cs="Tahoma"/>
-          <w:noProof/>
-          <w:lang w:val="vi-VN"/>
-        </w:rPr>
-      </w:pPr>
-    </w:p>
-    <w:p>
-      <w:pPr>
-        <w:ind w:firstLine="360"/>
         <w:rPr>
           <w:rFonts w:ascii="Tahoma" w:hAnsi="Tahoma" w:cs="Tahoma"/>
           <w:noProof/>
@@ -3370,15 +4169,6 @@
         </w:rPr>
         <w:tab/>
       </w:r>
-    </w:p>
-    <w:p>
-      <w:pPr>
-        <w:rPr>
-          <w:rFonts w:ascii="Tahoma" w:hAnsi="Tahoma" w:cs="Tahoma"/>
-          <w:noProof/>
-          <w:lang w:val="vi-VN"/>
-        </w:rPr>
-      </w:pPr>
     </w:p>
     <w:p>
       <w:pPr>
@@ -3429,171 +4219,56 @@
         <w:rPr>
           <w:rFonts w:ascii="Tahoma" w:hAnsi="Tahoma" w:cs="Tahoma"/>
           <w:noProof/>
-          <w:lang w:val="vi-VN"/>
-        </w:rPr>
-      </w:pPr>
-      <w:r>
-        <w:rPr>
-          <w:noProof/>
-          <w:lang w:val="vi-VN"/>
-        </w:rPr>
-        <mc:AlternateContent>
-          <mc:Choice Requires="wps">
-            <w:drawing>
-              <wp:anchor distT="0" distB="0" distL="114300" distR="114300" simplePos="0" relativeHeight="251695615" behindDoc="0" locked="0" layoutInCell="1" allowOverlap="1" wp14:anchorId="72CFC2B5" wp14:editId="276D9E3B">
-                <wp:simplePos x="0" y="0"/>
-                <wp:positionH relativeFrom="column">
-                  <wp:posOffset>470388</wp:posOffset>
-                </wp:positionH>
-                <wp:positionV relativeFrom="paragraph">
-                  <wp:posOffset>1633073</wp:posOffset>
-                </wp:positionV>
-                <wp:extent cx="1400810" cy="231140"/>
-                <wp:effectExtent l="0" t="1466850" r="770890" b="16510"/>
-                <wp:wrapNone/>
-                <wp:docPr id="1" name="Rounded Rectangular Callout 1"/>
-                <wp:cNvGraphicFramePr/>
-                <a:graphic xmlns:a="http://schemas.openxmlformats.org/drawingml/2006/main">
-                  <a:graphicData uri="http://schemas.microsoft.com/office/word/2010/wordprocessingShape">
-                    <wps:wsp>
-                      <wps:cNvSpPr/>
-                      <wps:spPr>
-                        <a:xfrm>
-                          <a:off x="0" y="0"/>
-                          <a:ext cx="1400810" cy="231140"/>
-                        </a:xfrm>
-                        <a:prstGeom prst="wedgeRoundRectCallout">
-                          <a:avLst>
-                            <a:gd name="adj1" fmla="val 101528"/>
-                            <a:gd name="adj2" fmla="val -687408"/>
-                            <a:gd name="adj3" fmla="val 16667"/>
-                          </a:avLst>
-                        </a:prstGeom>
-                        <a:noFill/>
-                        <a:ln>
-                          <a:solidFill>
-                            <a:schemeClr val="accent2"/>
-                          </a:solidFill>
-                        </a:ln>
-                      </wps:spPr>
-                      <wps:style>
-                        <a:lnRef idx="2">
-                          <a:schemeClr val="accent2"/>
-                        </a:lnRef>
-                        <a:fillRef idx="1">
-                          <a:schemeClr val="lt1"/>
-                        </a:fillRef>
-                        <a:effectRef idx="0">
-                          <a:schemeClr val="accent2"/>
-                        </a:effectRef>
-                        <a:fontRef idx="minor">
-                          <a:schemeClr val="dk1"/>
-                        </a:fontRef>
-                      </wps:style>
-                      <wps:txbx>
-                        <w:txbxContent>
-                          <w:p>
-                            <w:pPr>
-                              <w:jc w:val="center"/>
-                            </w:pPr>
-                          </w:p>
-                        </w:txbxContent>
-                      </wps:txbx>
-                      <wps:bodyPr rot="0" spcFirstLastPara="0" vertOverflow="overflow" horzOverflow="overflow" vert="horz" wrap="square" lIns="91440" tIns="45720" rIns="91440" bIns="45720" numCol="1" spcCol="0" rtlCol="0" fromWordArt="0" anchor="ctr" anchorCtr="0" forceAA="0" compatLnSpc="1">
-                        <a:prstTxWarp prst="textNoShape">
-                          <a:avLst/>
-                        </a:prstTxWarp>
-                        <a:noAutofit/>
-                      </wps:bodyPr>
-                    </wps:wsp>
-                  </a:graphicData>
-                </a:graphic>
-                <wp14:sizeRelV relativeFrom="margin">
-                  <wp14:pctHeight>0</wp14:pctHeight>
-                </wp14:sizeRelV>
-              </wp:anchor>
-            </w:drawing>
-          </mc:Choice>
-          <mc:Fallback>
-            <w:pict>
-              <v:shapetype w14:anchorId="72CFC2B5" id="_x0000_t62" coordsize="21600,21600" o:spt="62" adj="1350,25920" path="m3600,qx,3600l0@8@12@24,0@9,,18000qy3600,21600l@6,21600@15@27@7,21600,18000,21600qx21600,18000l21600@9@18@30,21600@8,21600,3600qy18000,l@7,0@21@33@6,xe">
-                <v:stroke joinstyle="miter"/>
-                <v:formulas>
-                  <v:f eqn="sum 10800 0 #0"/>
-                  <v:f eqn="sum 10800 0 #1"/>
-                  <v:f eqn="sum #0 0 #1"/>
-                  <v:f eqn="sum @0 @1 0"/>
-                  <v:f eqn="sum 21600 0 #0"/>
-                  <v:f eqn="sum 21600 0 #1"/>
-                  <v:f eqn="if @0 3600 12600"/>
-                  <v:f eqn="if @0 9000 18000"/>
-                  <v:f eqn="if @1 3600 12600"/>
-                  <v:f eqn="if @1 9000 18000"/>
-                  <v:f eqn="if @2 0 #0"/>
-                  <v:f eqn="if @3 @10 0"/>
-                  <v:f eqn="if #0 0 @11"/>
-                  <v:f eqn="if @2 @6 #0"/>
-                  <v:f eqn="if @3 @6 @13"/>
-                  <v:f eqn="if @5 @6 @14"/>
-                  <v:f eqn="if @2 #0 21600"/>
-                  <v:f eqn="if @3 21600 @16"/>
-                  <v:f eqn="if @4 21600 @17"/>
-                  <v:f eqn="if @2 #0 @6"/>
-                  <v:f eqn="if @3 @19 @6"/>
-                  <v:f eqn="if #1 @6 @20"/>
-                  <v:f eqn="if @2 @8 #1"/>
-                  <v:f eqn="if @3 @22 @8"/>
-                  <v:f eqn="if #0 @8 @23"/>
-                  <v:f eqn="if @2 21600 #1"/>
-                  <v:f eqn="if @3 21600 @25"/>
-                  <v:f eqn="if @5 21600 @26"/>
-                  <v:f eqn="if @2 #1 @8"/>
-                  <v:f eqn="if @3 @8 @28"/>
-                  <v:f eqn="if @4 @8 @29"/>
-                  <v:f eqn="if @2 #1 0"/>
-                  <v:f eqn="if @3 @31 0"/>
-                  <v:f eqn="if #1 0 @32"/>
-                  <v:f eqn="val #0"/>
-                  <v:f eqn="val #1"/>
-                </v:formulas>
-                <v:path o:connecttype="custom" o:connectlocs="10800,0;0,10800;10800,21600;21600,10800;@34,@35" textboxrect="791,791,20809,20809"/>
-                <v:handles>
-                  <v:h position="#0,#1"/>
-                </v:handles>
-              </v:shapetype>
-              <v:shape id="Rounded Rectangular Callout 1" o:spid="_x0000_s1027" type="#_x0000_t62" style="position:absolute;left:0;text-align:left;margin-left:37.05pt;margin-top:128.6pt;width:110.3pt;height:18.2pt;z-index:251695615;visibility:visible;mso-wrap-style:square;mso-height-percent:0;mso-wrap-distance-left:9pt;mso-wrap-distance-top:0;mso-wrap-distance-right:9pt;mso-wrap-distance-bottom:0;mso-position-horizontal:absolute;mso-position-horizontal-relative:text;mso-position-vertical:absolute;mso-position-vertical-relative:text;mso-height-percent:0;mso-height-relative:margin;v-text-anchor:middle" o:gfxdata="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" adj="32730,-137680" filled="f" strokecolor="#c0504d [3205]" strokeweight="2pt">
-                <v:textbox>
-                  <w:txbxContent>
-                    <w:p>
-                      <w:pPr>
-                        <w:jc w:val="center"/>
-                      </w:pPr>
-                    </w:p>
-                  </w:txbxContent>
-                </v:textbox>
-              </v:shape>
-            </w:pict>
-          </mc:Fallback>
-        </mc:AlternateContent>
-      </w:r>
-      <w:r>
-        <w:rPr>
-          <w:noProof/>
-          <w:lang w:val="vi-VN"/>
+        </w:rPr>
+      </w:pPr>
+      <w:r>
+        <w:rPr>
+          <w:rFonts w:ascii="Tahoma" w:hAnsi="Tahoma" w:cs="Tahoma"/>
+          <w:noProof/>
+        </w:rPr>
+        <w:t>Mở thư mục/ đĩa chứ chương trình, double-click vào tập tin “</w:t>
+      </w:r>
+      <w:r>
+        <w:rPr>
+          <w:rFonts w:ascii="Tahoma" w:hAnsi="Tahoma" w:cs="Tahoma"/>
+          <w:b/>
+          <w:noProof/>
+        </w:rPr>
+        <w:t>CSystem.jar</w:t>
+      </w:r>
+      <w:r>
+        <w:rPr>
+          <w:rFonts w:ascii="Tahoma" w:hAnsi="Tahoma" w:cs="Tahoma"/>
+          <w:noProof/>
+        </w:rPr>
+        <w:t>”</w:t>
+      </w:r>
+    </w:p>
+    <w:p>
+      <w:pPr>
+        <w:rPr>
+          <w:rFonts w:ascii="Tahoma" w:hAnsi="Tahoma" w:cs="Tahoma"/>
+          <w:noProof/>
+        </w:rPr>
+      </w:pPr>
+      <w:r>
+        <w:rPr>
+          <w:rFonts w:ascii="Tahoma" w:hAnsi="Tahoma" w:cs="Tahoma"/>
+          <w:noProof/>
         </w:rPr>
         <w:drawing>
-          <wp:anchor distT="0" distB="0" distL="114300" distR="114300" simplePos="0" relativeHeight="251678208" behindDoc="0" locked="0" layoutInCell="1" allowOverlap="1" wp14:anchorId="7C0DAB5E" wp14:editId="337432A8">
+          <wp:anchor distT="0" distB="0" distL="114300" distR="114300" simplePos="0" relativeHeight="251735552" behindDoc="0" locked="0" layoutInCell="1" allowOverlap="1">
             <wp:simplePos x="0" y="0"/>
-            <wp:positionH relativeFrom="column">
-              <wp:posOffset>302895</wp:posOffset>
+            <wp:positionH relativeFrom="page">
+              <wp:align>center</wp:align>
             </wp:positionH>
             <wp:positionV relativeFrom="paragraph">
-              <wp:posOffset>287655</wp:posOffset>
+              <wp:posOffset>231016</wp:posOffset>
             </wp:positionV>
-            <wp:extent cx="5659120" cy="2408555"/>
-            <wp:effectExtent l="0" t="0" r="0" b="0"/>
+            <wp:extent cx="4797631" cy="2570806"/>
+            <wp:effectExtent l="0" t="0" r="3175" b="1270"/>
             <wp:wrapTopAndBottom/>
-            <wp:docPr id="39" name="Picture 39"/>
+            <wp:docPr id="2" name="Picture 2"/>
             <wp:cNvGraphicFramePr>
               <a:graphicFrameLocks xmlns:a="http://schemas.openxmlformats.org/drawingml/2006/main" noChangeAspect="1"/>
             </wp:cNvGraphicFramePr>
@@ -3601,36 +4276,29 @@
               <a:graphicData uri="http://schemas.openxmlformats.org/drawingml/2006/picture">
                 <pic:pic xmlns:pic="http://schemas.openxmlformats.org/drawingml/2006/picture">
                   <pic:nvPicPr>
-                    <pic:cNvPr id="39" name="folder.PNG"/>
+                    <pic:cNvPr id="2" name="disk.png"/>
                     <pic:cNvPicPr/>
                   </pic:nvPicPr>
-                  <pic:blipFill rotWithShape="1">
-                    <a:blip r:embed="rId9">
+                  <pic:blipFill>
+                    <a:blip r:embed="rId15">
                       <a:extLst>
                         <a:ext uri="{28A0092B-C50C-407E-A947-70E740481C1C}">
                           <a14:useLocalDpi xmlns:a14="http://schemas.microsoft.com/office/drawing/2010/main" val="0"/>
                         </a:ext>
                       </a:extLst>
                     </a:blip>
-                    <a:srcRect l="24520" t="13520" r="7692" b="46154"/>
-                    <a:stretch/>
+                    <a:stretch>
+                      <a:fillRect/>
+                    </a:stretch>
                   </pic:blipFill>
-                  <pic:spPr bwMode="auto">
+                  <pic:spPr>
                     <a:xfrm>
                       <a:off x="0" y="0"/>
-                      <a:ext cx="5659120" cy="2408555"/>
+                      <a:ext cx="4797631" cy="2570806"/>
                     </a:xfrm>
                     <a:prstGeom prst="rect">
                       <a:avLst/>
                     </a:prstGeom>
-                    <a:ln>
-                      <a:noFill/>
-                    </a:ln>
-                    <a:extLst>
-                      <a:ext uri="{53640926-AAD7-44D8-BBD7-CCE9431645EC}">
-                        <a14:shadowObscured xmlns:a14="http://schemas.microsoft.com/office/drawing/2010/main"/>
-                      </a:ext>
-                    </a:extLst>
                   </pic:spPr>
                 </pic:pic>
               </a:graphicData>
@@ -3644,79 +4312,12 @@
           </wp:anchor>
         </w:drawing>
       </w:r>
-      <w:r>
-        <w:rPr>
-          <w:rFonts w:ascii="Tahoma" w:hAnsi="Tahoma" w:cs="Tahoma"/>
-          <w:noProof/>
-          <w:lang w:val="vi-VN"/>
-        </w:rPr>
-        <w:t>D</w:t>
-      </w:r>
-      <w:r>
-        <w:rPr>
-          <w:rFonts w:ascii="Tahoma" w:hAnsi="Tahoma" w:cs="Tahoma"/>
-          <w:noProof/>
-          <w:lang w:val="vi-VN"/>
-        </w:rPr>
-        <w:t xml:space="preserve">ouble click </w:t>
-      </w:r>
-      <w:r>
-        <w:rPr>
-          <w:rFonts w:ascii="Tahoma" w:hAnsi="Tahoma" w:cs="Tahoma"/>
-          <w:noProof/>
-          <w:lang w:val="vi-VN"/>
-        </w:rPr>
-        <w:t>vô</w:t>
-      </w:r>
-      <w:r>
-        <w:rPr>
-          <w:rFonts w:ascii="Tahoma" w:hAnsi="Tahoma" w:cs="Tahoma"/>
-          <w:noProof/>
-          <w:lang w:val="vi-VN"/>
-        </w:rPr>
-        <w:t xml:space="preserve"> tên</w:t>
-      </w:r>
-      <w:r>
-        <w:rPr>
-          <w:rFonts w:ascii="Tahoma" w:hAnsi="Tahoma" w:cs="Tahoma"/>
-          <w:noProof/>
-          <w:lang w:val="vi-VN"/>
-        </w:rPr>
-        <w:t xml:space="preserve"> </w:t>
-      </w:r>
-      <w:r>
-        <w:rPr>
-          <w:rFonts w:ascii="Tahoma" w:hAnsi="Tahoma" w:cs="Tahoma"/>
-          <w:noProof/>
-          <w:lang w:val="vi-VN"/>
-        </w:rPr>
-        <w:t>file</w:t>
-      </w:r>
-      <w:r>
-        <w:rPr>
-          <w:rFonts w:ascii="Tahoma" w:hAnsi="Tahoma" w:cs="Tahoma"/>
-          <w:noProof/>
-          <w:lang w:val="vi-VN"/>
-        </w:rPr>
-        <w:t xml:space="preserve"> </w:t>
-      </w:r>
-      <w:r>
-        <w:rPr>
-          <w:rFonts w:ascii="Tahoma" w:hAnsi="Tahoma" w:cs="Tahoma"/>
-          <w:b/>
-          <w:noProof/>
-          <w:lang w:val="vi-VN"/>
-        </w:rPr>
-        <w:t>F21503S1_TEAM03.jar</w:t>
-      </w:r>
-    </w:p>
-    <w:p>
-      <w:pPr>
-        <w:pStyle w:val="ListParagraph"/>
-        <w:rPr>
-          <w:rFonts w:ascii="Tahoma" w:hAnsi="Tahoma" w:cs="Tahoma"/>
-          <w:noProof/>
-          <w:lang w:val="vi-VN"/>
+    </w:p>
+    <w:p>
+      <w:pPr>
+        <w:rPr>
+          <w:rFonts w:ascii="Tahoma" w:hAnsi="Tahoma" w:cs="Tahoma"/>
+          <w:noProof/>
         </w:rPr>
       </w:pPr>
     </w:p>
@@ -3766,7 +4367,6 @@
         <w:rPr>
           <w:rFonts w:ascii="Tahoma" w:hAnsi="Tahoma" w:cs="Tahoma"/>
           <w:noProof/>
-          <w:lang w:val="vi-VN"/>
         </w:rPr>
         <mc:AlternateContent>
           <mc:Choice Requires="wps">
@@ -3867,7 +4467,6 @@
         <w:rPr>
           <w:rFonts w:ascii="Tahoma" w:hAnsi="Tahoma" w:cs="Tahoma"/>
           <w:noProof/>
-          <w:lang w:val="vi-VN"/>
         </w:rPr>
         <mc:AlternateContent>
           <mc:Choice Requires="wps">
@@ -3939,7 +4538,6 @@
         <w:rPr>
           <w:rFonts w:ascii="Tahoma" w:hAnsi="Tahoma" w:cs="Tahoma"/>
           <w:noProof/>
-          <w:lang w:val="vi-VN"/>
         </w:rPr>
         <mc:AlternateContent>
           <mc:Choice Requires="wps">
@@ -4038,7 +4636,6 @@
         <w:rPr>
           <w:rFonts w:ascii="Tahoma" w:hAnsi="Tahoma" w:cs="Tahoma"/>
           <w:noProof/>
-          <w:lang w:val="vi-VN"/>
         </w:rPr>
         <mc:AlternateContent>
           <mc:Choice Requires="wps">
@@ -4106,7 +4703,6 @@
         <w:rPr>
           <w:rFonts w:ascii="Tahoma" w:hAnsi="Tahoma" w:cs="Tahoma"/>
           <w:noProof/>
-          <w:lang w:val="vi-VN"/>
         </w:rPr>
         <w:drawing>
           <wp:anchor distT="0" distB="0" distL="114300" distR="114300" simplePos="0" relativeHeight="251697664" behindDoc="0" locked="0" layoutInCell="1" allowOverlap="1">
@@ -4132,7 +4728,7 @@
                     <pic:cNvPicPr/>
                   </pic:nvPicPr>
                   <pic:blipFill>
-                    <a:blip r:embed="rId11">
+                    <a:blip r:embed="rId16">
                       <a:extLst>
                         <a:ext uri="{28A0092B-C50C-407E-A947-70E740481C1C}">
                           <a14:useLocalDpi xmlns:a14="http://schemas.microsoft.com/office/drawing/2010/main" val="0"/>
@@ -4235,7 +4831,6 @@
           <w:noProof/>
           <w:lang w:val="vi-VN"/>
         </w:rPr>
-        <w:lastRenderedPageBreak/>
         <w:t>Trước khi có thể đăng nhập vào chương trình, đối với người dùng lần đầu, cần phải điều chỉnh cấu hình cơ sở dữ liệu trước. Từ đó chương trình mới có thể truy cập vào các dữ liệu cần thiết và tài khoàn để tiến hành cho phép đăng nhập</w:t>
       </w:r>
       <w:r>
@@ -4330,7 +4925,6 @@
         <w:rPr>
           <w:rFonts w:ascii="Tahoma" w:hAnsi="Tahoma" w:cs="Tahoma"/>
           <w:noProof/>
-          <w:lang w:val="vi-VN"/>
         </w:rPr>
         <w:drawing>
           <wp:anchor distT="0" distB="0" distL="114300" distR="114300" simplePos="0" relativeHeight="251703808" behindDoc="0" locked="0" layoutInCell="1" allowOverlap="1">
@@ -4356,7 +4950,7 @@
                     <pic:cNvPicPr/>
                   </pic:nvPicPr>
                   <pic:blipFill>
-                    <a:blip r:embed="rId12">
+                    <a:blip r:embed="rId17">
                       <a:extLst>
                         <a:ext uri="{28A0092B-C50C-407E-A947-70E740481C1C}">
                           <a14:useLocalDpi xmlns:a14="http://schemas.microsoft.com/office/drawing/2010/main" val="0"/>
@@ -4445,7 +5039,6 @@
         <w:rPr>
           <w:rFonts w:ascii="Tahoma" w:hAnsi="Tahoma" w:cs="Tahoma"/>
           <w:noProof/>
-          <w:lang w:val="vi-VN"/>
         </w:rPr>
         <mc:AlternateContent>
           <mc:Choice Requires="wps">
@@ -4519,7 +5112,6 @@
         <w:rPr>
           <w:rFonts w:ascii="Tahoma" w:hAnsi="Tahoma" w:cs="Tahoma"/>
           <w:noProof/>
-          <w:lang w:val="vi-VN"/>
         </w:rPr>
         <mc:AlternateContent>
           <mc:Choice Requires="wps">
@@ -4593,7 +5185,6 @@
         <w:rPr>
           <w:rFonts w:ascii="Tahoma" w:hAnsi="Tahoma" w:cs="Tahoma"/>
           <w:noProof/>
-          <w:lang w:val="vi-VN"/>
         </w:rPr>
         <mc:AlternateContent>
           <mc:Choice Requires="wps">
@@ -4667,7 +5258,6 @@
         <w:rPr>
           <w:rFonts w:ascii="Tahoma" w:hAnsi="Tahoma" w:cs="Tahoma"/>
           <w:noProof/>
-          <w:lang w:val="vi-VN"/>
         </w:rPr>
         <mc:AlternateContent>
           <mc:Choice Requires="wps">
@@ -4776,7 +5366,6 @@
         <w:rPr>
           <w:rFonts w:ascii="Tahoma" w:hAnsi="Tahoma" w:cs="Tahoma"/>
           <w:noProof/>
-          <w:lang w:val="vi-VN"/>
         </w:rPr>
         <mc:AlternateContent>
           <mc:Choice Requires="wps">
@@ -4882,7 +5471,6 @@
         <w:rPr>
           <w:rFonts w:ascii="Tahoma" w:hAnsi="Tahoma" w:cs="Tahoma"/>
           <w:noProof/>
-          <w:lang w:val="vi-VN"/>
         </w:rPr>
         <mc:AlternateContent>
           <mc:Choice Requires="wps">
@@ -4975,7 +5563,6 @@
         <w:rPr>
           <w:rFonts w:ascii="Tahoma" w:hAnsi="Tahoma" w:cs="Tahoma"/>
           <w:noProof/>
-          <w:lang w:val="vi-VN"/>
         </w:rPr>
         <mc:AlternateContent>
           <mc:Choice Requires="wps">
@@ -5049,7 +5636,6 @@
         <w:rPr>
           <w:rFonts w:ascii="Tahoma" w:hAnsi="Tahoma" w:cs="Tahoma"/>
           <w:noProof/>
-          <w:lang w:val="vi-VN"/>
         </w:rPr>
         <mc:AlternateContent>
           <mc:Choice Requires="wps">
@@ -5123,7 +5709,6 @@
         <w:rPr>
           <w:rFonts w:ascii="Tahoma" w:hAnsi="Tahoma" w:cs="Tahoma"/>
           <w:noProof/>
-          <w:lang w:val="vi-VN"/>
         </w:rPr>
         <mc:AlternateContent>
           <mc:Choice Requires="wps">
@@ -5222,7 +5807,6 @@
         <w:rPr>
           <w:rFonts w:ascii="Tahoma" w:hAnsi="Tahoma" w:cs="Tahoma"/>
           <w:noProof/>
-          <w:lang w:val="vi-VN"/>
         </w:rPr>
         <mc:AlternateContent>
           <mc:Choice Requires="wps">
@@ -5321,7 +5905,6 @@
         <w:rPr>
           <w:rFonts w:ascii="Tahoma" w:hAnsi="Tahoma" w:cs="Tahoma"/>
           <w:noProof/>
-          <w:lang w:val="vi-VN"/>
         </w:rPr>
         <w:drawing>
           <wp:anchor distT="0" distB="0" distL="114300" distR="114300" simplePos="0" relativeHeight="251704832" behindDoc="0" locked="0" layoutInCell="1" allowOverlap="1">
@@ -5347,7 +5930,7 @@
                     <pic:cNvPicPr/>
                   </pic:nvPicPr>
                   <pic:blipFill>
-                    <a:blip r:embed="rId13">
+                    <a:blip r:embed="rId18">
                       <a:extLst>
                         <a:ext uri="{28A0092B-C50C-407E-A947-70E740481C1C}">
                           <a14:useLocalDpi xmlns:a14="http://schemas.microsoft.com/office/drawing/2010/main" val="0"/>
@@ -5579,6 +6162,7 @@
           <w:noProof/>
           <w:lang w:val="vi-VN"/>
         </w:rPr>
+        <w:lastRenderedPageBreak/>
         <w:t xml:space="preserve">+ Password: </w:t>
       </w:r>
       <w:r>
@@ -5646,7 +6230,6 @@
           <w:noProof/>
           <w:lang w:val="vi-VN"/>
         </w:rPr>
-        <w:lastRenderedPageBreak/>
         <w:t xml:space="preserve">+ Server (host ip): </w:t>
       </w:r>
       <w:r>
@@ -5804,7 +6387,6 @@
         <w:rPr>
           <w:rFonts w:ascii="Tahoma" w:hAnsi="Tahoma" w:cs="Tahoma"/>
           <w:noProof/>
-          <w:lang w:val="vi-VN"/>
         </w:rPr>
         <w:drawing>
           <wp:anchor distT="0" distB="0" distL="114300" distR="114300" simplePos="0" relativeHeight="251720192" behindDoc="0" locked="0" layoutInCell="1" allowOverlap="1">
@@ -5830,7 +6412,7 @@
                     <pic:cNvPicPr/>
                   </pic:nvPicPr>
                   <pic:blipFill>
-                    <a:blip r:embed="rId14">
+                    <a:blip r:embed="rId19">
                       <a:extLst>
                         <a:ext uri="{28A0092B-C50C-407E-A947-70E740481C1C}">
                           <a14:useLocalDpi xmlns:a14="http://schemas.microsoft.com/office/drawing/2010/main" val="0"/>
@@ -5929,7 +6511,6 @@
         <w:rPr>
           <w:rFonts w:ascii="Tahoma" w:hAnsi="Tahoma" w:cs="Tahoma"/>
           <w:noProof/>
-          <w:lang w:val="vi-VN"/>
         </w:rPr>
         <w:drawing>
           <wp:anchor distT="0" distB="0" distL="114300" distR="114300" simplePos="0" relativeHeight="251721216" behindDoc="0" locked="0" layoutInCell="1" allowOverlap="1">
@@ -5955,7 +6536,7 @@
                     <pic:cNvPicPr/>
                   </pic:nvPicPr>
                   <pic:blipFill>
-                    <a:blip r:embed="rId15">
+                    <a:blip r:embed="rId20">
                       <a:extLst>
                         <a:ext uri="{28A0092B-C50C-407E-A947-70E740481C1C}">
                           <a14:useLocalDpi xmlns:a14="http://schemas.microsoft.com/office/drawing/2010/main" val="0"/>
@@ -6028,18 +6609,7 @@
           <w:szCs w:val="20"/>
           <w:lang w:val="vi-VN"/>
         </w:rPr>
-        <w:t>Quản lý</w:t>
-      </w:r>
-      <w:r>
-        <w:rPr>
-          <w:rFonts w:ascii="Tahoma" w:hAnsi="Tahoma" w:cs="Tahoma"/>
-          <w:b/>
-          <w:noProof/>
-          <w:sz w:val="20"/>
-          <w:szCs w:val="20"/>
-          <w:lang w:val="vi-VN"/>
-        </w:rPr>
-        <w:t xml:space="preserve"> đăng nhập</w:t>
+        <w:t>Quản lý đăng nhập</w:t>
       </w:r>
     </w:p>
     <w:p>
@@ -6073,7 +6643,6 @@
           <w:noProof/>
           <w:lang w:val="vi-VN"/>
         </w:rPr>
-        <w:lastRenderedPageBreak/>
         <w:t>Chương trình sẽ tự động kiểm tra và xác nhận loại tài khoản cũng như hợp về Id, password. Sau đó sẽ mở cửa sổ làm việc tương ứng</w:t>
       </w:r>
     </w:p>
@@ -6113,7 +6682,6 @@
         <w:rPr>
           <w:rFonts w:ascii="Tahoma" w:hAnsi="Tahoma" w:cs="Tahoma"/>
           <w:noProof/>
-          <w:lang w:val="vi-VN"/>
         </w:rPr>
         <mc:AlternateContent>
           <mc:Choice Requires="wps">
@@ -6170,7 +6738,11 @@
           </mc:Choice>
           <mc:Fallback>
             <w:pict>
-              <v:shape w14:anchorId="2404628F" id="Straight Arrow Connector 34" o:spid="_x0000_s1026" type="#_x0000_t32" style="position:absolute;margin-left:6in;margin-top:126.3pt;width:26.25pt;height:46.5pt;flip:x y;z-index:251730432;visibility:visible;mso-wrap-style:square;mso-wrap-distance-left:9pt;mso-wrap-distance-top:0;mso-wrap-distance-right:9pt;mso-wrap-distance-bottom:0;mso-position-horizontal:absolute;mso-position-horizontal-relative:text;mso-position-vertical:absolute;mso-position-vertical-relative:text" o:gfxdata="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" strokecolor="#4579b8 [3044]">
+              <v:shapetype w14:anchorId="6C43F01D" id="_x0000_t32" coordsize="21600,21600" o:spt="32" o:oned="t" path="m,l21600,21600e" filled="f">
+                <v:path arrowok="t" fillok="f" o:connecttype="none"/>
+                <o:lock v:ext="edit" shapetype="t"/>
+              </v:shapetype>
+              <v:shape id="Straight Arrow Connector 34" o:spid="_x0000_s1026" type="#_x0000_t32" style="position:absolute;margin-left:6in;margin-top:126.3pt;width:26.25pt;height:46.5pt;flip:x y;z-index:251730432;visibility:visible;mso-wrap-style:square;mso-wrap-distance-left:9pt;mso-wrap-distance-top:0;mso-wrap-distance-right:9pt;mso-wrap-distance-bottom:0;mso-position-horizontal:absolute;mso-position-horizontal-relative:text;mso-position-vertical:absolute;mso-position-vertical-relative:text" o:gfxdata="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" strokecolor="#4579b8 [3044]">
                 <v:stroke endarrow="block"/>
               </v:shape>
             </w:pict>
@@ -6181,7 +6753,6 @@
         <w:rPr>
           <w:rFonts w:ascii="Tahoma" w:hAnsi="Tahoma" w:cs="Tahoma"/>
           <w:noProof/>
-          <w:lang w:val="vi-VN"/>
         </w:rPr>
         <mc:AlternateContent>
           <mc:Choice Requires="wps">
@@ -6249,7 +6820,6 @@
         <w:rPr>
           <w:rFonts w:ascii="Tahoma" w:hAnsi="Tahoma" w:cs="Tahoma"/>
           <w:noProof/>
-          <w:lang w:val="vi-VN"/>
         </w:rPr>
         <mc:AlternateContent>
           <mc:Choice Requires="wps">
@@ -6348,7 +6918,6 @@
         <w:rPr>
           <w:rFonts w:ascii="Tahoma" w:hAnsi="Tahoma" w:cs="Tahoma"/>
           <w:noProof/>
-          <w:lang w:val="vi-VN"/>
         </w:rPr>
         <mc:AlternateContent>
           <mc:Choice Requires="wps">
@@ -6447,7 +7016,6 @@
         <w:rPr>
           <w:rFonts w:ascii="Tahoma" w:hAnsi="Tahoma" w:cs="Tahoma"/>
           <w:noProof/>
-          <w:lang w:val="vi-VN"/>
         </w:rPr>
         <mc:AlternateContent>
           <mc:Choice Requires="wps">
@@ -6521,7 +7089,6 @@
         <w:rPr>
           <w:rFonts w:ascii="Tahoma" w:hAnsi="Tahoma" w:cs="Tahoma"/>
           <w:noProof/>
-          <w:lang w:val="vi-VN"/>
         </w:rPr>
         <w:drawing>
           <wp:anchor distT="0" distB="0" distL="114300" distR="114300" simplePos="0" relativeHeight="251722240" behindDoc="0" locked="0" layoutInCell="1" allowOverlap="1">
@@ -6547,7 +7114,7 @@
                     <pic:cNvPicPr/>
                   </pic:nvPicPr>
                   <pic:blipFill>
-                    <a:blip r:embed="rId16">
+                    <a:blip r:embed="rId21">
                       <a:extLst>
                         <a:ext uri="{28A0092B-C50C-407E-A947-70E740481C1C}">
                           <a14:useLocalDpi xmlns:a14="http://schemas.microsoft.com/office/drawing/2010/main" val="0"/>
@@ -6593,7 +7160,6 @@
         <w:rPr>
           <w:rFonts w:ascii="Tahoma" w:hAnsi="Tahoma" w:cs="Tahoma"/>
           <w:noProof/>
-          <w:lang w:val="vi-VN"/>
         </w:rPr>
         <mc:AlternateContent>
           <mc:Choice Requires="wps">
@@ -6670,7 +7236,7 @@
           </mc:Choice>
           <mc:Fallback>
             <w:pict>
-              <v:oval w14:anchorId="76F9FE5A" id="Oval 31" o:spid="_x0000_s1037" style="position:absolute;margin-left:-56.25pt;margin-top:286.55pt;width:162pt;height:47.25pt;z-index:251726336;visibility:visible;mso-wrap-style:square;mso-width-percent:0;mso-height-percent:0;mso-wrap-distance-left:9pt;mso-wrap-distance-top:0;mso-wrap-distance-right:9pt;mso-wrap-distance-bottom:0;mso-position-horizontal:absolute;mso-position-horizontal-relative:margin;mso-position-vertical:absolute;mso-position-vertical-relative:text;mso-width-percent:0;mso-height-percent:0;mso-width-relative:margin;mso-height-relative:margin;v-text-anchor:middle" o:gfxdata="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" fillcolor="white [3201]" strokecolor="black [3200]" strokeweight="2pt">
+              <v:oval w14:anchorId="76F9FE5A" id="Oval 31" o:spid="_x0000_s1036" style="position:absolute;margin-left:-56.25pt;margin-top:286.55pt;width:162pt;height:47.25pt;z-index:251726336;visibility:visible;mso-wrap-style:square;mso-width-percent:0;mso-height-percent:0;mso-wrap-distance-left:9pt;mso-wrap-distance-top:0;mso-wrap-distance-right:9pt;mso-wrap-distance-bottom:0;mso-position-horizontal:absolute;mso-position-horizontal-relative:margin;mso-position-vertical:absolute;mso-position-vertical-relative:text;mso-width-percent:0;mso-height-percent:0;mso-width-relative:margin;mso-height-relative:margin;v-text-anchor:middle" o:gfxdata="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" fillcolor="white [3201]" strokecolor="black [3200]" strokeweight="2pt">
                 <v:textbox>
                   <w:txbxContent>
                     <w:p>
@@ -6731,6 +7297,67 @@
           <w:lang w:val="vi-VN"/>
         </w:rPr>
       </w:pPr>
+      <w:r>
+        <w:rPr>
+          <w:rFonts w:ascii="Tahoma" w:hAnsi="Tahoma" w:cs="Tahoma"/>
+          <w:noProof/>
+        </w:rPr>
+        <w:drawing>
+          <wp:anchor distT="0" distB="0" distL="114300" distR="114300" simplePos="0" relativeHeight="251731456" behindDoc="0" locked="0" layoutInCell="1" allowOverlap="1">
+            <wp:simplePos x="0" y="0"/>
+            <wp:positionH relativeFrom="page">
+              <wp:align>center</wp:align>
+            </wp:positionH>
+            <wp:positionV relativeFrom="paragraph">
+              <wp:posOffset>192841</wp:posOffset>
+            </wp:positionV>
+            <wp:extent cx="6057900" cy="3237230"/>
+            <wp:effectExtent l="0" t="0" r="0" b="1270"/>
+            <wp:wrapTopAndBottom/>
+            <wp:docPr id="35" name="Picture 35"/>
+            <wp:cNvGraphicFramePr>
+              <a:graphicFrameLocks xmlns:a="http://schemas.openxmlformats.org/drawingml/2006/main" noChangeAspect="1"/>
+            </wp:cNvGraphicFramePr>
+            <a:graphic xmlns:a="http://schemas.openxmlformats.org/drawingml/2006/main">
+              <a:graphicData uri="http://schemas.openxmlformats.org/drawingml/2006/picture">
+                <pic:pic xmlns:pic="http://schemas.openxmlformats.org/drawingml/2006/picture">
+                  <pic:nvPicPr>
+                    <pic:cNvPr id="35" name="adminworkspace.png"/>
+                    <pic:cNvPicPr/>
+                  </pic:nvPicPr>
+                  <pic:blipFill>
+                    <a:blip r:embed="rId22">
+                      <a:extLst>
+                        <a:ext uri="{28A0092B-C50C-407E-A947-70E740481C1C}">
+                          <a14:useLocalDpi xmlns:a14="http://schemas.microsoft.com/office/drawing/2010/main" val="0"/>
+                        </a:ext>
+                      </a:extLst>
+                    </a:blip>
+                    <a:stretch>
+                      <a:fillRect/>
+                    </a:stretch>
+                  </pic:blipFill>
+                  <pic:spPr>
+                    <a:xfrm>
+                      <a:off x="0" y="0"/>
+                      <a:ext cx="6057900" cy="3237230"/>
+                    </a:xfrm>
+                    <a:prstGeom prst="rect">
+                      <a:avLst/>
+                    </a:prstGeom>
+                  </pic:spPr>
+                </pic:pic>
+              </a:graphicData>
+            </a:graphic>
+            <wp14:sizeRelH relativeFrom="page">
+              <wp14:pctWidth>0</wp14:pctWidth>
+            </wp14:sizeRelH>
+            <wp14:sizeRelV relativeFrom="page">
+              <wp14:pctHeight>0</wp14:pctHeight>
+            </wp14:sizeRelV>
+          </wp:anchor>
+        </w:drawing>
+      </w:r>
     </w:p>
     <w:p>
       <w:pPr>
@@ -6801,7 +7428,7 @@
           </mc:Choice>
           <mc:Fallback>
             <w:pict>
-              <v:shape w14:anchorId="35E567BE" id="Straight Arrow Connector 42" o:spid="_x0000_s1026" type="#_x0000_t32" style="position:absolute;margin-left:-12.85pt;margin-top:21.95pt;width:33.5pt;height:82.9pt;flip:y;z-index:251734528;visibility:visible;mso-wrap-style:square;mso-wrap-distance-left:9pt;mso-wrap-distance-top:0;mso-wrap-distance-right:9pt;mso-wrap-distance-bottom:0;mso-position-horizontal:absolute;mso-position-horizontal-relative:text;mso-position-vertical:absolute;mso-position-vertical-relative:text" o:gfxdata="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" strokecolor="#4579b8 [3044]">
+              <v:shape w14:anchorId="4C79349B" id="Straight Arrow Connector 42" o:spid="_x0000_s1026" type="#_x0000_t32" style="position:absolute;margin-left:-12.85pt;margin-top:21.95pt;width:33.5pt;height:82.9pt;flip:y;z-index:251734528;visibility:visible;mso-wrap-style:square;mso-wrap-distance-left:9pt;mso-wrap-distance-top:0;mso-wrap-distance-right:9pt;mso-wrap-distance-bottom:0;mso-position-horizontal:absolute;mso-position-horizontal-relative:text;mso-position-vertical:absolute;mso-position-vertical-relative:text" o:gfxdata="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" strokecolor="#4579b8 [3044]">
                 <v:stroke endarrow="block"/>
               </v:shape>
             </w:pict>
@@ -6995,79 +7622,7 @@
           <w:szCs w:val="20"/>
           <w:lang w:val="vi-VN"/>
         </w:rPr>
-        <w:t>Cửa sổ quản lý</w:t>
-      </w:r>
-      <w:r>
-        <w:rPr>
-          <w:rFonts w:ascii="Tahoma" w:hAnsi="Tahoma" w:cs="Tahoma"/>
-          <w:b/>
-          <w:noProof/>
-          <w:sz w:val="20"/>
-          <w:szCs w:val="20"/>
-          <w:lang w:val="vi-VN"/>
-        </w:rPr>
-        <w:t xml:space="preserve"> làm việc</w:t>
-      </w:r>
-      <w:r>
-        <w:rPr>
-          <w:rFonts w:ascii="Tahoma" w:hAnsi="Tahoma" w:cs="Tahoma"/>
-          <w:noProof/>
-        </w:rPr>
-        <w:drawing>
-          <wp:anchor distT="0" distB="0" distL="114300" distR="114300" simplePos="0" relativeHeight="251731456" behindDoc="0" locked="0" layoutInCell="1" allowOverlap="1">
-            <wp:simplePos x="0" y="0"/>
-            <wp:positionH relativeFrom="margin">
-              <wp:align>right</wp:align>
-            </wp:positionH>
-            <wp:positionV relativeFrom="paragraph">
-              <wp:posOffset>41275</wp:posOffset>
-            </wp:positionV>
-            <wp:extent cx="6057900" cy="3237230"/>
-            <wp:effectExtent l="0" t="0" r="0" b="1270"/>
-            <wp:wrapTopAndBottom/>
-            <wp:docPr id="35" name="Picture 35"/>
-            <wp:cNvGraphicFramePr>
-              <a:graphicFrameLocks xmlns:a="http://schemas.openxmlformats.org/drawingml/2006/main" noChangeAspect="1"/>
-            </wp:cNvGraphicFramePr>
-            <a:graphic xmlns:a="http://schemas.openxmlformats.org/drawingml/2006/main">
-              <a:graphicData uri="http://schemas.openxmlformats.org/drawingml/2006/picture">
-                <pic:pic xmlns:pic="http://schemas.openxmlformats.org/drawingml/2006/picture">
-                  <pic:nvPicPr>
-                    <pic:cNvPr id="35" name="adminworkspace.png"/>
-                    <pic:cNvPicPr/>
-                  </pic:nvPicPr>
-                  <pic:blipFill>
-                    <a:blip r:embed="rId17">
-                      <a:extLst>
-                        <a:ext uri="{28A0092B-C50C-407E-A947-70E740481C1C}">
-                          <a14:useLocalDpi xmlns:a14="http://schemas.microsoft.com/office/drawing/2010/main" val="0"/>
-                        </a:ext>
-                      </a:extLst>
-                    </a:blip>
-                    <a:stretch>
-                      <a:fillRect/>
-                    </a:stretch>
-                  </pic:blipFill>
-                  <pic:spPr>
-                    <a:xfrm>
-                      <a:off x="0" y="0"/>
-                      <a:ext cx="6057900" cy="3237230"/>
-                    </a:xfrm>
-                    <a:prstGeom prst="rect">
-                      <a:avLst/>
-                    </a:prstGeom>
-                  </pic:spPr>
-                </pic:pic>
-              </a:graphicData>
-            </a:graphic>
-            <wp14:sizeRelH relativeFrom="page">
-              <wp14:pctWidth>0</wp14:pctWidth>
-            </wp14:sizeRelH>
-            <wp14:sizeRelV relativeFrom="page">
-              <wp14:pctHeight>0</wp14:pctHeight>
-            </wp14:sizeRelV>
-          </wp:anchor>
-        </w:drawing>
+        <w:t>Cửa sổ quản lý làm việc</w:t>
       </w:r>
     </w:p>
     <w:p>
@@ -7091,6 +7646,246 @@
         <w:lastRenderedPageBreak/>
         <w:t>Lưu ý: đối với cửa sổ làm việc của quản lý, chỉ cho phép một quản lý làm việc tại một thời điểm</w:t>
       </w:r>
+    </w:p>
+    <w:p>
+      <w:pPr>
+        <w:ind w:right="810" w:firstLine="720"/>
+        <w:rPr>
+          <w:rFonts w:ascii="Tahoma" w:hAnsi="Tahoma" w:cs="Tahoma"/>
+          <w:noProof/>
+          <w:lang w:val="vi-VN"/>
+        </w:rPr>
+      </w:pPr>
+    </w:p>
+    <w:p>
+      <w:pPr>
+        <w:ind w:right="810" w:firstLine="720"/>
+        <w:rPr>
+          <w:rFonts w:ascii="Tahoma" w:hAnsi="Tahoma" w:cs="Tahoma"/>
+          <w:noProof/>
+          <w:lang w:val="vi-VN"/>
+        </w:rPr>
+      </w:pPr>
+    </w:p>
+    <w:p>
+      <w:pPr>
+        <w:ind w:right="810" w:firstLine="720"/>
+        <w:rPr>
+          <w:rFonts w:ascii="Tahoma" w:hAnsi="Tahoma" w:cs="Tahoma"/>
+          <w:noProof/>
+          <w:lang w:val="vi-VN"/>
+        </w:rPr>
+      </w:pPr>
+    </w:p>
+    <w:p>
+      <w:pPr>
+        <w:ind w:right="810" w:firstLine="720"/>
+        <w:rPr>
+          <w:rFonts w:ascii="Tahoma" w:hAnsi="Tahoma" w:cs="Tahoma"/>
+          <w:noProof/>
+          <w:lang w:val="vi-VN"/>
+        </w:rPr>
+      </w:pPr>
+    </w:p>
+    <w:p>
+      <w:pPr>
+        <w:ind w:right="810" w:firstLine="720"/>
+        <w:rPr>
+          <w:rFonts w:ascii="Tahoma" w:hAnsi="Tahoma" w:cs="Tahoma"/>
+          <w:noProof/>
+          <w:lang w:val="vi-VN"/>
+        </w:rPr>
+      </w:pPr>
+    </w:p>
+    <w:p>
+      <w:pPr>
+        <w:ind w:right="810" w:firstLine="720"/>
+        <w:rPr>
+          <w:rFonts w:ascii="Tahoma" w:hAnsi="Tahoma" w:cs="Tahoma"/>
+          <w:noProof/>
+          <w:lang w:val="vi-VN"/>
+        </w:rPr>
+      </w:pPr>
+    </w:p>
+    <w:p>
+      <w:pPr>
+        <w:ind w:right="810" w:firstLine="720"/>
+        <w:rPr>
+          <w:rFonts w:ascii="Tahoma" w:hAnsi="Tahoma" w:cs="Tahoma"/>
+          <w:noProof/>
+          <w:lang w:val="vi-VN"/>
+        </w:rPr>
+      </w:pPr>
+    </w:p>
+    <w:p>
+      <w:pPr>
+        <w:ind w:right="810" w:firstLine="720"/>
+        <w:rPr>
+          <w:rFonts w:ascii="Tahoma" w:hAnsi="Tahoma" w:cs="Tahoma"/>
+          <w:noProof/>
+          <w:lang w:val="vi-VN"/>
+        </w:rPr>
+      </w:pPr>
+    </w:p>
+    <w:p>
+      <w:pPr>
+        <w:ind w:right="810" w:firstLine="720"/>
+        <w:rPr>
+          <w:rFonts w:ascii="Tahoma" w:hAnsi="Tahoma" w:cs="Tahoma"/>
+          <w:noProof/>
+          <w:lang w:val="vi-VN"/>
+        </w:rPr>
+      </w:pPr>
+    </w:p>
+    <w:p>
+      <w:pPr>
+        <w:ind w:right="810" w:firstLine="720"/>
+        <w:rPr>
+          <w:rFonts w:ascii="Tahoma" w:hAnsi="Tahoma" w:cs="Tahoma"/>
+          <w:noProof/>
+          <w:lang w:val="vi-VN"/>
+        </w:rPr>
+      </w:pPr>
+    </w:p>
+    <w:p>
+      <w:pPr>
+        <w:ind w:right="810" w:firstLine="720"/>
+        <w:rPr>
+          <w:rFonts w:ascii="Tahoma" w:hAnsi="Tahoma" w:cs="Tahoma"/>
+          <w:noProof/>
+          <w:lang w:val="vi-VN"/>
+        </w:rPr>
+      </w:pPr>
+    </w:p>
+    <w:p>
+      <w:pPr>
+        <w:ind w:right="810" w:firstLine="720"/>
+        <w:rPr>
+          <w:rFonts w:ascii="Tahoma" w:hAnsi="Tahoma" w:cs="Tahoma"/>
+          <w:noProof/>
+          <w:lang w:val="vi-VN"/>
+        </w:rPr>
+      </w:pPr>
+    </w:p>
+    <w:p>
+      <w:pPr>
+        <w:ind w:right="810" w:firstLine="720"/>
+        <w:rPr>
+          <w:rFonts w:ascii="Tahoma" w:hAnsi="Tahoma" w:cs="Tahoma"/>
+          <w:noProof/>
+          <w:lang w:val="vi-VN"/>
+        </w:rPr>
+      </w:pPr>
+    </w:p>
+    <w:p>
+      <w:pPr>
+        <w:ind w:right="810" w:firstLine="720"/>
+        <w:rPr>
+          <w:rFonts w:ascii="Tahoma" w:hAnsi="Tahoma" w:cs="Tahoma"/>
+          <w:noProof/>
+          <w:lang w:val="vi-VN"/>
+        </w:rPr>
+      </w:pPr>
+    </w:p>
+    <w:p>
+      <w:pPr>
+        <w:ind w:right="810" w:firstLine="720"/>
+        <w:rPr>
+          <w:rFonts w:ascii="Tahoma" w:hAnsi="Tahoma" w:cs="Tahoma"/>
+          <w:noProof/>
+          <w:lang w:val="vi-VN"/>
+        </w:rPr>
+      </w:pPr>
+    </w:p>
+    <w:p>
+      <w:pPr>
+        <w:ind w:right="810" w:firstLine="720"/>
+        <w:rPr>
+          <w:rFonts w:ascii="Tahoma" w:hAnsi="Tahoma" w:cs="Tahoma"/>
+          <w:noProof/>
+          <w:lang w:val="vi-VN"/>
+        </w:rPr>
+      </w:pPr>
+    </w:p>
+    <w:p>
+      <w:pPr>
+        <w:ind w:right="810" w:firstLine="720"/>
+        <w:rPr>
+          <w:rFonts w:ascii="Tahoma" w:hAnsi="Tahoma" w:cs="Tahoma"/>
+          <w:noProof/>
+          <w:lang w:val="vi-VN"/>
+        </w:rPr>
+      </w:pPr>
+    </w:p>
+    <w:p>
+      <w:pPr>
+        <w:ind w:right="810" w:firstLine="720"/>
+        <w:rPr>
+          <w:rFonts w:ascii="Tahoma" w:hAnsi="Tahoma" w:cs="Tahoma"/>
+          <w:noProof/>
+          <w:lang w:val="vi-VN"/>
+        </w:rPr>
+      </w:pPr>
+    </w:p>
+    <w:p>
+      <w:pPr>
+        <w:ind w:right="810" w:firstLine="720"/>
+        <w:rPr>
+          <w:rFonts w:ascii="Tahoma" w:hAnsi="Tahoma" w:cs="Tahoma"/>
+          <w:noProof/>
+          <w:lang w:val="vi-VN"/>
+        </w:rPr>
+      </w:pPr>
+    </w:p>
+    <w:p>
+      <w:pPr>
+        <w:ind w:right="810" w:firstLine="720"/>
+        <w:rPr>
+          <w:rFonts w:ascii="Tahoma" w:hAnsi="Tahoma" w:cs="Tahoma"/>
+          <w:noProof/>
+          <w:lang w:val="vi-VN"/>
+        </w:rPr>
+      </w:pPr>
+    </w:p>
+    <w:p>
+      <w:pPr>
+        <w:ind w:right="810" w:firstLine="720"/>
+        <w:rPr>
+          <w:rFonts w:ascii="Tahoma" w:hAnsi="Tahoma" w:cs="Tahoma"/>
+          <w:noProof/>
+          <w:lang w:val="vi-VN"/>
+        </w:rPr>
+      </w:pPr>
+    </w:p>
+    <w:p>
+      <w:pPr>
+        <w:ind w:right="810" w:firstLine="720"/>
+        <w:rPr>
+          <w:rFonts w:ascii="Tahoma" w:hAnsi="Tahoma" w:cs="Tahoma"/>
+          <w:noProof/>
+          <w:lang w:val="vi-VN"/>
+        </w:rPr>
+      </w:pPr>
+    </w:p>
+    <w:p>
+      <w:pPr>
+        <w:ind w:right="810" w:firstLine="720"/>
+        <w:rPr>
+          <w:rFonts w:ascii="Tahoma" w:hAnsi="Tahoma" w:cs="Tahoma"/>
+          <w:noProof/>
+          <w:lang w:val="vi-VN"/>
+        </w:rPr>
+      </w:pPr>
+    </w:p>
+    <w:p>
+      <w:pPr>
+        <w:ind w:right="810" w:firstLine="720"/>
+        <w:rPr>
+          <w:rFonts w:ascii="Tahoma" w:hAnsi="Tahoma" w:cs="Tahoma"/>
+          <w:noProof/>
+          <w:lang w:val="vi-VN"/>
+        </w:rPr>
+      </w:pPr>
       <w:bookmarkStart w:id="0" w:name="_GoBack"/>
       <w:bookmarkEnd w:id="0"/>
     </w:p>
@@ -7117,6 +7912,229 @@
     <w:p>
       <w:pPr>
         <w:ind w:right="810" w:firstLine="720"/>
+        <w:rPr>
+          <w:rFonts w:ascii="Tahoma" w:hAnsi="Tahoma" w:cs="Tahoma"/>
+          <w:noProof/>
+          <w:lang w:val="vi-VN"/>
+        </w:rPr>
+      </w:pPr>
+    </w:p>
+    <w:p>
+      <w:pPr>
+        <w:ind w:right="810" w:firstLine="720"/>
+        <w:rPr>
+          <w:rFonts w:ascii="Tahoma" w:hAnsi="Tahoma" w:cs="Tahoma"/>
+          <w:noProof/>
+          <w:lang w:val="vi-VN"/>
+        </w:rPr>
+      </w:pPr>
+    </w:p>
+    <w:p>
+      <w:pPr>
+        <w:ind w:right="810" w:firstLine="720"/>
+        <w:rPr>
+          <w:rFonts w:ascii="Tahoma" w:hAnsi="Tahoma" w:cs="Tahoma"/>
+          <w:noProof/>
+          <w:lang w:val="vi-VN"/>
+        </w:rPr>
+      </w:pPr>
+    </w:p>
+    <w:p>
+      <w:pPr>
+        <w:ind w:right="810" w:firstLine="720"/>
+        <w:rPr>
+          <w:rFonts w:ascii="Tahoma" w:hAnsi="Tahoma" w:cs="Tahoma"/>
+          <w:noProof/>
+          <w:lang w:val="vi-VN"/>
+        </w:rPr>
+      </w:pPr>
+    </w:p>
+    <w:p>
+      <w:pPr>
+        <w:ind w:right="810" w:firstLine="720"/>
+        <w:rPr>
+          <w:rFonts w:ascii="Tahoma" w:hAnsi="Tahoma" w:cs="Tahoma"/>
+          <w:noProof/>
+          <w:lang w:val="vi-VN"/>
+        </w:rPr>
+      </w:pPr>
+    </w:p>
+    <w:tbl>
+      <w:tblPr>
+        <w:tblStyle w:val="TableGrid"/>
+        <w:tblW w:w="0" w:type="auto"/>
+        <w:tblLook w:val="04A0" w:firstRow="1" w:lastRow="0" w:firstColumn="1" w:lastColumn="0" w:noHBand="0" w:noVBand="1"/>
+      </w:tblPr>
+      <w:tblGrid>
+        <w:gridCol w:w="4765"/>
+        <w:gridCol w:w="4765"/>
+      </w:tblGrid>
+      <w:tr>
+        <w:tc>
+          <w:tcPr>
+            <w:tcW w:w="4765" w:type="dxa"/>
+            <w:shd w:val="clear" w:color="auto" w:fill="C6D9F1" w:themeFill="text2" w:themeFillTint="33"/>
+          </w:tcPr>
+          <w:p>
+            <w:pPr>
+              <w:ind w:right="810"/>
+              <w:jc w:val="center"/>
+              <w:rPr>
+                <w:rFonts w:ascii="Tahoma" w:hAnsi="Tahoma" w:cs="Tahoma"/>
+                <w:b/>
+                <w:noProof/>
+                <w:sz w:val="28"/>
+                <w:szCs w:val="28"/>
+              </w:rPr>
+            </w:pPr>
+            <w:r>
+              <w:rPr>
+                <w:rFonts w:ascii="Tahoma" w:hAnsi="Tahoma" w:cs="Tahoma"/>
+                <w:b/>
+                <w:noProof/>
+                <w:sz w:val="28"/>
+                <w:szCs w:val="28"/>
+              </w:rPr>
+              <w:t>Chữ kí trưởng nhóm</w:t>
+            </w:r>
+          </w:p>
+        </w:tc>
+        <w:tc>
+          <w:tcPr>
+            <w:tcW w:w="4765" w:type="dxa"/>
+            <w:shd w:val="clear" w:color="auto" w:fill="C6D9F1" w:themeFill="text2" w:themeFillTint="33"/>
+          </w:tcPr>
+          <w:p>
+            <w:pPr>
+              <w:ind w:right="810"/>
+              <w:jc w:val="center"/>
+              <w:rPr>
+                <w:rFonts w:ascii="Tahoma" w:hAnsi="Tahoma" w:cs="Tahoma"/>
+                <w:b/>
+                <w:noProof/>
+                <w:sz w:val="28"/>
+                <w:szCs w:val="28"/>
+              </w:rPr>
+            </w:pPr>
+            <w:r>
+              <w:rPr>
+                <w:rFonts w:ascii="Tahoma" w:hAnsi="Tahoma" w:cs="Tahoma"/>
+                <w:b/>
+                <w:noProof/>
+                <w:sz w:val="28"/>
+                <w:szCs w:val="28"/>
+              </w:rPr>
+              <w:t>Chữ kí giáo viên</w:t>
+            </w:r>
+          </w:p>
+        </w:tc>
+      </w:tr>
+      <w:tr>
+        <w:trPr>
+          <w:trHeight w:val="2618"/>
+        </w:trPr>
+        <w:tc>
+          <w:tcPr>
+            <w:tcW w:w="4765" w:type="dxa"/>
+          </w:tcPr>
+          <w:p>
+            <w:pPr>
+              <w:ind w:right="810"/>
+              <w:jc w:val="center"/>
+              <w:rPr>
+                <w:rFonts w:ascii="Tahoma" w:hAnsi="Tahoma" w:cs="Tahoma"/>
+                <w:b/>
+                <w:noProof/>
+                <w:sz w:val="28"/>
+                <w:szCs w:val="28"/>
+              </w:rPr>
+            </w:pPr>
+          </w:p>
+        </w:tc>
+        <w:tc>
+          <w:tcPr>
+            <w:tcW w:w="4765" w:type="dxa"/>
+          </w:tcPr>
+          <w:p>
+            <w:pPr>
+              <w:ind w:right="810"/>
+              <w:jc w:val="center"/>
+              <w:rPr>
+                <w:rFonts w:ascii="Tahoma" w:hAnsi="Tahoma" w:cs="Tahoma"/>
+                <w:b/>
+                <w:noProof/>
+                <w:sz w:val="28"/>
+                <w:szCs w:val="28"/>
+              </w:rPr>
+            </w:pPr>
+          </w:p>
+        </w:tc>
+      </w:tr>
+      <w:tr>
+        <w:trPr>
+          <w:trHeight w:val="458"/>
+        </w:trPr>
+        <w:tc>
+          <w:tcPr>
+            <w:tcW w:w="4765" w:type="dxa"/>
+          </w:tcPr>
+          <w:p>
+            <w:pPr>
+              <w:ind w:right="810"/>
+              <w:jc w:val="center"/>
+              <w:rPr>
+                <w:rFonts w:ascii="Tahoma" w:hAnsi="Tahoma" w:cs="Tahoma"/>
+                <w:b/>
+                <w:noProof/>
+                <w:sz w:val="28"/>
+                <w:szCs w:val="28"/>
+              </w:rPr>
+            </w:pPr>
+            <w:r>
+              <w:rPr>
+                <w:rFonts w:ascii="Tahoma" w:hAnsi="Tahoma" w:cs="Tahoma"/>
+                <w:b/>
+                <w:noProof/>
+                <w:sz w:val="28"/>
+                <w:szCs w:val="28"/>
+              </w:rPr>
+              <w:t>Lưu Đức Trung</w:t>
+            </w:r>
+          </w:p>
+        </w:tc>
+        <w:tc>
+          <w:tcPr>
+            <w:tcW w:w="4765" w:type="dxa"/>
+          </w:tcPr>
+          <w:p>
+            <w:pPr>
+              <w:ind w:right="810"/>
+              <w:jc w:val="center"/>
+              <w:rPr>
+                <w:rFonts w:ascii="Tahoma" w:hAnsi="Tahoma" w:cs="Tahoma"/>
+                <w:b/>
+                <w:noProof/>
+                <w:sz w:val="28"/>
+                <w:szCs w:val="28"/>
+              </w:rPr>
+            </w:pPr>
+            <w:r>
+              <w:rPr>
+                <w:rFonts w:ascii="Tahoma" w:hAnsi="Tahoma" w:cs="Tahoma"/>
+                <w:b/>
+                <w:noProof/>
+                <w:sz w:val="28"/>
+                <w:szCs w:val="28"/>
+              </w:rPr>
+              <w:t>Lê Mộng Thuý</w:t>
+            </w:r>
+          </w:p>
+        </w:tc>
+      </w:tr>
+    </w:tbl>
+    <w:p>
+      <w:pPr>
+        <w:ind w:right="810"/>
         <w:rPr>
           <w:rFonts w:ascii="Tahoma" w:hAnsi="Tahoma" w:cs="Tahoma"/>
           <w:noProof/>
@@ -9019,7 +10037,7 @@
 </file>
 
 <file path=customXml/itemProps1.xml><?xml version="1.0" encoding="utf-8"?>
-<ds:datastoreItem xmlns:ds="http://schemas.openxmlformats.org/officeDocument/2006/customXml" ds:itemID="{9689C227-45E8-4304-8F6D-D1309D78A5F5}">
+<ds:datastoreItem xmlns:ds="http://schemas.openxmlformats.org/officeDocument/2006/customXml" ds:itemID="{B64169C9-98BD-4CF7-8127-4CBB31B24343}">
   <ds:schemaRefs>
     <ds:schemaRef ds:uri="http://schemas.openxmlformats.org/officeDocument/2006/bibliography"/>
   </ds:schemaRefs>

</xml_diff>